<commit_message>
commited final version of the study log
</commit_message>
<xml_diff>
--- a/docs/Study Log.docx
+++ b/docs/Study Log.docx
@@ -309,14 +309,129 @@
             </w:rPr>
             <w:fldChar w:fldCharType="separate"/>
           </w:r>
-          <w:hyperlink w:anchor="_Toc529785513" w:history="1">
+          <w:bookmarkStart w:id="2" w:name="_GoBack"/>
+          <w:bookmarkEnd w:id="2"/>
+          <w:r>
+            <w:rPr>
+              <w:rStyle w:val="Hyperlink"/>
+              <w:noProof/>
+            </w:rPr>
+            <w:fldChar w:fldCharType="begin"/>
+          </w:r>
+          <w:r>
+            <w:rPr>
+              <w:rStyle w:val="Hyperlink"/>
+              <w:noProof/>
+            </w:rPr>
+            <w:instrText xml:space="preserve"> </w:instrText>
+          </w:r>
+          <w:r>
+            <w:rPr>
+              <w:noProof/>
+            </w:rPr>
+            <w:instrText>HYPERLINK \l "_Toc529805078"</w:instrText>
+          </w:r>
+          <w:r>
+            <w:rPr>
+              <w:rStyle w:val="Hyperlink"/>
+              <w:noProof/>
+            </w:rPr>
+            <w:instrText xml:space="preserve"> </w:instrText>
+          </w:r>
+          <w:r>
+            <w:rPr>
+              <w:rStyle w:val="Hyperlink"/>
+              <w:noProof/>
+            </w:rPr>
+          </w:r>
+          <w:r>
+            <w:rPr>
+              <w:rStyle w:val="Hyperlink"/>
+              <w:noProof/>
+            </w:rPr>
+            <w:fldChar w:fldCharType="separate"/>
+          </w:r>
+          <w:r>
+            <w:rPr>
+              <w:rStyle w:val="Hyperlink"/>
+              <w:noProof/>
+              <w:lang w:val="en-GB"/>
+            </w:rPr>
+            <w:t>Summary</w:t>
+          </w:r>
+          <w:r>
+            <w:rPr>
+              <w:noProof/>
+              <w:webHidden/>
+            </w:rPr>
+            <w:tab/>
+          </w:r>
+          <w:r>
+            <w:rPr>
+              <w:noProof/>
+              <w:webHidden/>
+            </w:rPr>
+            <w:fldChar w:fldCharType="begin"/>
+          </w:r>
+          <w:r>
+            <w:rPr>
+              <w:noProof/>
+              <w:webHidden/>
+            </w:rPr>
+            <w:instrText xml:space="preserve"> PAGEREF _Toc529805078 \h </w:instrText>
+          </w:r>
+          <w:r>
+            <w:rPr>
+              <w:noProof/>
+              <w:webHidden/>
+            </w:rPr>
+          </w:r>
+          <w:r>
+            <w:rPr>
+              <w:noProof/>
+              <w:webHidden/>
+            </w:rPr>
+            <w:fldChar w:fldCharType="separate"/>
+          </w:r>
+          <w:r>
+            <w:rPr>
+              <w:noProof/>
+              <w:webHidden/>
+            </w:rPr>
+            <w:t>3</w:t>
+          </w:r>
+          <w:r>
+            <w:rPr>
+              <w:noProof/>
+              <w:webHidden/>
+            </w:rPr>
+            <w:fldChar w:fldCharType="end"/>
+          </w:r>
+          <w:r>
+            <w:rPr>
+              <w:rStyle w:val="Hyperlink"/>
+              <w:noProof/>
+            </w:rPr>
+            <w:fldChar w:fldCharType="end"/>
+          </w:r>
+        </w:p>
+        <w:p>
+          <w:pPr>
+            <w:pStyle w:val="TOC1"/>
+            <w:rPr>
+              <w:noProof/>
+              <w:sz w:val="22"/>
+              <w:szCs w:val="22"/>
+            </w:rPr>
+          </w:pPr>
+          <w:hyperlink w:anchor="_Toc529805079" w:history="1">
             <w:r>
               <w:rPr>
                 <w:rStyle w:val="Hyperlink"/>
                 <w:noProof/>
                 <w:lang w:val="en-GB"/>
               </w:rPr>
-              <w:t>Summary</w:t>
+              <w:t>Twenty Concepts</w:t>
             </w:r>
             <w:r>
               <w:rPr>
@@ -337,7 +452,7 @@
                 <w:noProof/>
                 <w:webHidden/>
               </w:rPr>
-              <w:instrText xml:space="preserve"> PAGEREF _Toc529785513 \h </w:instrText>
+              <w:instrText xml:space="preserve"> PAGEREF _Toc529805079 \h </w:instrText>
             </w:r>
             <w:r>
               <w:rPr>
@@ -357,7 +472,1663 @@
                 <w:noProof/>
                 <w:webHidden/>
               </w:rPr>
-              <w:t>3</w:t>
+              <w:t>4</w:t>
+            </w:r>
+            <w:r>
+              <w:rPr>
+                <w:noProof/>
+                <w:webHidden/>
+              </w:rPr>
+              <w:fldChar w:fldCharType="end"/>
+            </w:r>
+          </w:hyperlink>
+        </w:p>
+        <w:p>
+          <w:pPr>
+            <w:pStyle w:val="TOC2"/>
+            <w:rPr>
+              <w:noProof/>
+              <w:sz w:val="22"/>
+              <w:szCs w:val="22"/>
+            </w:rPr>
+          </w:pPr>
+          <w:hyperlink w:anchor="_Toc529805080" w:history="1">
+            <w:r>
+              <w:rPr>
+                <w:rStyle w:val="Hyperlink"/>
+                <w:noProof/>
+                <w:lang w:val="en-GB"/>
+              </w:rPr>
+              <w:t>1.</w:t>
+            </w:r>
+            <w:r>
+              <w:rPr>
+                <w:noProof/>
+                <w:sz w:val="22"/>
+                <w:szCs w:val="22"/>
+              </w:rPr>
+              <w:tab/>
+            </w:r>
+            <w:r>
+              <w:rPr>
+                <w:rStyle w:val="Hyperlink"/>
+                <w:noProof/>
+                <w:lang w:val="en-GB"/>
+              </w:rPr>
+              <w:t>Synchronous Programming</w:t>
+            </w:r>
+            <w:r>
+              <w:rPr>
+                <w:noProof/>
+                <w:webHidden/>
+              </w:rPr>
+              <w:tab/>
+            </w:r>
+            <w:r>
+              <w:rPr>
+                <w:noProof/>
+                <w:webHidden/>
+              </w:rPr>
+              <w:fldChar w:fldCharType="begin"/>
+            </w:r>
+            <w:r>
+              <w:rPr>
+                <w:noProof/>
+                <w:webHidden/>
+              </w:rPr>
+              <w:instrText xml:space="preserve"> PAGEREF _Toc529805080 \h </w:instrText>
+            </w:r>
+            <w:r>
+              <w:rPr>
+                <w:noProof/>
+                <w:webHidden/>
+              </w:rPr>
+            </w:r>
+            <w:r>
+              <w:rPr>
+                <w:noProof/>
+                <w:webHidden/>
+              </w:rPr>
+              <w:fldChar w:fldCharType="separate"/>
+            </w:r>
+            <w:r>
+              <w:rPr>
+                <w:noProof/>
+                <w:webHidden/>
+              </w:rPr>
+              <w:t>4</w:t>
+            </w:r>
+            <w:r>
+              <w:rPr>
+                <w:noProof/>
+                <w:webHidden/>
+              </w:rPr>
+              <w:fldChar w:fldCharType="end"/>
+            </w:r>
+          </w:hyperlink>
+        </w:p>
+        <w:p>
+          <w:pPr>
+            <w:pStyle w:val="TOC2"/>
+            <w:rPr>
+              <w:noProof/>
+              <w:sz w:val="22"/>
+              <w:szCs w:val="22"/>
+            </w:rPr>
+          </w:pPr>
+          <w:hyperlink w:anchor="_Toc529805081" w:history="1">
+            <w:r>
+              <w:rPr>
+                <w:rStyle w:val="Hyperlink"/>
+                <w:noProof/>
+                <w:lang w:val="en-GB"/>
+              </w:rPr>
+              <w:t>2.</w:t>
+            </w:r>
+            <w:r>
+              <w:rPr>
+                <w:noProof/>
+                <w:sz w:val="22"/>
+                <w:szCs w:val="22"/>
+              </w:rPr>
+              <w:tab/>
+            </w:r>
+            <w:r>
+              <w:rPr>
+                <w:rStyle w:val="Hyperlink"/>
+                <w:noProof/>
+                <w:lang w:val="en-GB"/>
+              </w:rPr>
+              <w:t>Asynchronous Programming</w:t>
+            </w:r>
+            <w:r>
+              <w:rPr>
+                <w:noProof/>
+                <w:webHidden/>
+              </w:rPr>
+              <w:tab/>
+            </w:r>
+            <w:r>
+              <w:rPr>
+                <w:noProof/>
+                <w:webHidden/>
+              </w:rPr>
+              <w:fldChar w:fldCharType="begin"/>
+            </w:r>
+            <w:r>
+              <w:rPr>
+                <w:noProof/>
+                <w:webHidden/>
+              </w:rPr>
+              <w:instrText xml:space="preserve"> PAGEREF _Toc529805081 \h </w:instrText>
+            </w:r>
+            <w:r>
+              <w:rPr>
+                <w:noProof/>
+                <w:webHidden/>
+              </w:rPr>
+            </w:r>
+            <w:r>
+              <w:rPr>
+                <w:noProof/>
+                <w:webHidden/>
+              </w:rPr>
+              <w:fldChar w:fldCharType="separate"/>
+            </w:r>
+            <w:r>
+              <w:rPr>
+                <w:noProof/>
+                <w:webHidden/>
+              </w:rPr>
+              <w:t>4</w:t>
+            </w:r>
+            <w:r>
+              <w:rPr>
+                <w:noProof/>
+                <w:webHidden/>
+              </w:rPr>
+              <w:fldChar w:fldCharType="end"/>
+            </w:r>
+          </w:hyperlink>
+        </w:p>
+        <w:p>
+          <w:pPr>
+            <w:pStyle w:val="TOC2"/>
+            <w:rPr>
+              <w:noProof/>
+              <w:sz w:val="22"/>
+              <w:szCs w:val="22"/>
+            </w:rPr>
+          </w:pPr>
+          <w:hyperlink w:anchor="_Toc529805082" w:history="1">
+            <w:r>
+              <w:rPr>
+                <w:rStyle w:val="Hyperlink"/>
+                <w:noProof/>
+                <w:lang w:val="en-GB"/>
+              </w:rPr>
+              <w:t>3.</w:t>
+            </w:r>
+            <w:r>
+              <w:rPr>
+                <w:noProof/>
+                <w:sz w:val="22"/>
+                <w:szCs w:val="22"/>
+              </w:rPr>
+              <w:tab/>
+            </w:r>
+            <w:r>
+              <w:rPr>
+                <w:rStyle w:val="Hyperlink"/>
+                <w:noProof/>
+                <w:lang w:val="en-GB"/>
+              </w:rPr>
+              <w:t>Thick Client</w:t>
+            </w:r>
+            <w:r>
+              <w:rPr>
+                <w:noProof/>
+                <w:webHidden/>
+              </w:rPr>
+              <w:tab/>
+            </w:r>
+            <w:r>
+              <w:rPr>
+                <w:noProof/>
+                <w:webHidden/>
+              </w:rPr>
+              <w:fldChar w:fldCharType="begin"/>
+            </w:r>
+            <w:r>
+              <w:rPr>
+                <w:noProof/>
+                <w:webHidden/>
+              </w:rPr>
+              <w:instrText xml:space="preserve"> PAGEREF _Toc529805082 \h </w:instrText>
+            </w:r>
+            <w:r>
+              <w:rPr>
+                <w:noProof/>
+                <w:webHidden/>
+              </w:rPr>
+            </w:r>
+            <w:r>
+              <w:rPr>
+                <w:noProof/>
+                <w:webHidden/>
+              </w:rPr>
+              <w:fldChar w:fldCharType="separate"/>
+            </w:r>
+            <w:r>
+              <w:rPr>
+                <w:noProof/>
+                <w:webHidden/>
+              </w:rPr>
+              <w:t>4</w:t>
+            </w:r>
+            <w:r>
+              <w:rPr>
+                <w:noProof/>
+                <w:webHidden/>
+              </w:rPr>
+              <w:fldChar w:fldCharType="end"/>
+            </w:r>
+          </w:hyperlink>
+        </w:p>
+        <w:p>
+          <w:pPr>
+            <w:pStyle w:val="TOC2"/>
+            <w:rPr>
+              <w:noProof/>
+              <w:sz w:val="22"/>
+              <w:szCs w:val="22"/>
+            </w:rPr>
+          </w:pPr>
+          <w:hyperlink w:anchor="_Toc529805083" w:history="1">
+            <w:r>
+              <w:rPr>
+                <w:rStyle w:val="Hyperlink"/>
+                <w:noProof/>
+                <w:lang w:val="en-GB"/>
+              </w:rPr>
+              <w:t>4.</w:t>
+            </w:r>
+            <w:r>
+              <w:rPr>
+                <w:noProof/>
+                <w:sz w:val="22"/>
+                <w:szCs w:val="22"/>
+              </w:rPr>
+              <w:tab/>
+            </w:r>
+            <w:r>
+              <w:rPr>
+                <w:rStyle w:val="Hyperlink"/>
+                <w:noProof/>
+                <w:lang w:val="en-GB"/>
+              </w:rPr>
+              <w:t>Thin Client</w:t>
+            </w:r>
+            <w:r>
+              <w:rPr>
+                <w:noProof/>
+                <w:webHidden/>
+              </w:rPr>
+              <w:tab/>
+            </w:r>
+            <w:r>
+              <w:rPr>
+                <w:noProof/>
+                <w:webHidden/>
+              </w:rPr>
+              <w:fldChar w:fldCharType="begin"/>
+            </w:r>
+            <w:r>
+              <w:rPr>
+                <w:noProof/>
+                <w:webHidden/>
+              </w:rPr>
+              <w:instrText xml:space="preserve"> PAGEREF _Toc529805083 \h </w:instrText>
+            </w:r>
+            <w:r>
+              <w:rPr>
+                <w:noProof/>
+                <w:webHidden/>
+              </w:rPr>
+            </w:r>
+            <w:r>
+              <w:rPr>
+                <w:noProof/>
+                <w:webHidden/>
+              </w:rPr>
+              <w:fldChar w:fldCharType="separate"/>
+            </w:r>
+            <w:r>
+              <w:rPr>
+                <w:noProof/>
+                <w:webHidden/>
+              </w:rPr>
+              <w:t>4</w:t>
+            </w:r>
+            <w:r>
+              <w:rPr>
+                <w:noProof/>
+                <w:webHidden/>
+              </w:rPr>
+              <w:fldChar w:fldCharType="end"/>
+            </w:r>
+          </w:hyperlink>
+        </w:p>
+        <w:p>
+          <w:pPr>
+            <w:pStyle w:val="TOC2"/>
+            <w:rPr>
+              <w:noProof/>
+              <w:sz w:val="22"/>
+              <w:szCs w:val="22"/>
+            </w:rPr>
+          </w:pPr>
+          <w:hyperlink w:anchor="_Toc529805084" w:history="1">
+            <w:r>
+              <w:rPr>
+                <w:rStyle w:val="Hyperlink"/>
+                <w:noProof/>
+                <w:lang w:val="en-GB"/>
+              </w:rPr>
+              <w:t>5.</w:t>
+            </w:r>
+            <w:r>
+              <w:rPr>
+                <w:noProof/>
+                <w:sz w:val="22"/>
+                <w:szCs w:val="22"/>
+              </w:rPr>
+              <w:tab/>
+            </w:r>
+            <w:r>
+              <w:rPr>
+                <w:rStyle w:val="Hyperlink"/>
+                <w:noProof/>
+                <w:lang w:val="en-GB"/>
+              </w:rPr>
+              <w:t>Code Migration</w:t>
+            </w:r>
+            <w:r>
+              <w:rPr>
+                <w:noProof/>
+                <w:webHidden/>
+              </w:rPr>
+              <w:tab/>
+            </w:r>
+            <w:r>
+              <w:rPr>
+                <w:noProof/>
+                <w:webHidden/>
+              </w:rPr>
+              <w:fldChar w:fldCharType="begin"/>
+            </w:r>
+            <w:r>
+              <w:rPr>
+                <w:noProof/>
+                <w:webHidden/>
+              </w:rPr>
+              <w:instrText xml:space="preserve"> PAGEREF _Toc529805084 \h </w:instrText>
+            </w:r>
+            <w:r>
+              <w:rPr>
+                <w:noProof/>
+                <w:webHidden/>
+              </w:rPr>
+            </w:r>
+            <w:r>
+              <w:rPr>
+                <w:noProof/>
+                <w:webHidden/>
+              </w:rPr>
+              <w:fldChar w:fldCharType="separate"/>
+            </w:r>
+            <w:r>
+              <w:rPr>
+                <w:noProof/>
+                <w:webHidden/>
+              </w:rPr>
+              <w:t>5</w:t>
+            </w:r>
+            <w:r>
+              <w:rPr>
+                <w:noProof/>
+                <w:webHidden/>
+              </w:rPr>
+              <w:fldChar w:fldCharType="end"/>
+            </w:r>
+          </w:hyperlink>
+        </w:p>
+        <w:p>
+          <w:pPr>
+            <w:pStyle w:val="TOC2"/>
+            <w:rPr>
+              <w:noProof/>
+              <w:sz w:val="22"/>
+              <w:szCs w:val="22"/>
+            </w:rPr>
+          </w:pPr>
+          <w:hyperlink w:anchor="_Toc529805085" w:history="1">
+            <w:r>
+              <w:rPr>
+                <w:rStyle w:val="Hyperlink"/>
+                <w:noProof/>
+                <w:lang w:val="en-GB"/>
+              </w:rPr>
+              <w:t>6.</w:t>
+            </w:r>
+            <w:r>
+              <w:rPr>
+                <w:noProof/>
+                <w:sz w:val="22"/>
+                <w:szCs w:val="22"/>
+              </w:rPr>
+              <w:tab/>
+            </w:r>
+            <w:r>
+              <w:rPr>
+                <w:rStyle w:val="Hyperlink"/>
+                <w:noProof/>
+                <w:lang w:val="en-GB"/>
+              </w:rPr>
+              <w:t>Event Hub Architecture</w:t>
+            </w:r>
+            <w:r>
+              <w:rPr>
+                <w:noProof/>
+                <w:webHidden/>
+              </w:rPr>
+              <w:tab/>
+            </w:r>
+            <w:r>
+              <w:rPr>
+                <w:noProof/>
+                <w:webHidden/>
+              </w:rPr>
+              <w:fldChar w:fldCharType="begin"/>
+            </w:r>
+            <w:r>
+              <w:rPr>
+                <w:noProof/>
+                <w:webHidden/>
+              </w:rPr>
+              <w:instrText xml:space="preserve"> PAGEREF _Toc529805085 \h </w:instrText>
+            </w:r>
+            <w:r>
+              <w:rPr>
+                <w:noProof/>
+                <w:webHidden/>
+              </w:rPr>
+            </w:r>
+            <w:r>
+              <w:rPr>
+                <w:noProof/>
+                <w:webHidden/>
+              </w:rPr>
+              <w:fldChar w:fldCharType="separate"/>
+            </w:r>
+            <w:r>
+              <w:rPr>
+                <w:noProof/>
+                <w:webHidden/>
+              </w:rPr>
+              <w:t>5</w:t>
+            </w:r>
+            <w:r>
+              <w:rPr>
+                <w:noProof/>
+                <w:webHidden/>
+              </w:rPr>
+              <w:fldChar w:fldCharType="end"/>
+            </w:r>
+          </w:hyperlink>
+        </w:p>
+        <w:p>
+          <w:pPr>
+            <w:pStyle w:val="TOC2"/>
+            <w:rPr>
+              <w:noProof/>
+              <w:sz w:val="22"/>
+              <w:szCs w:val="22"/>
+            </w:rPr>
+          </w:pPr>
+          <w:hyperlink w:anchor="_Toc529805086" w:history="1">
+            <w:r>
+              <w:rPr>
+                <w:rStyle w:val="Hyperlink"/>
+                <w:noProof/>
+                <w:lang w:val="en-GB"/>
+              </w:rPr>
+              <w:t>7.</w:t>
+            </w:r>
+            <w:r>
+              <w:rPr>
+                <w:noProof/>
+                <w:sz w:val="22"/>
+                <w:szCs w:val="22"/>
+              </w:rPr>
+              <w:tab/>
+            </w:r>
+            <w:r>
+              <w:rPr>
+                <w:rStyle w:val="Hyperlink"/>
+                <w:noProof/>
+                <w:lang w:val="en-GB"/>
+              </w:rPr>
+              <w:t>Distributed Hash Table</w:t>
+            </w:r>
+            <w:r>
+              <w:rPr>
+                <w:noProof/>
+                <w:webHidden/>
+              </w:rPr>
+              <w:tab/>
+            </w:r>
+            <w:r>
+              <w:rPr>
+                <w:noProof/>
+                <w:webHidden/>
+              </w:rPr>
+              <w:fldChar w:fldCharType="begin"/>
+            </w:r>
+            <w:r>
+              <w:rPr>
+                <w:noProof/>
+                <w:webHidden/>
+              </w:rPr>
+              <w:instrText xml:space="preserve"> PAGEREF _Toc529805086 \h </w:instrText>
+            </w:r>
+            <w:r>
+              <w:rPr>
+                <w:noProof/>
+                <w:webHidden/>
+              </w:rPr>
+            </w:r>
+            <w:r>
+              <w:rPr>
+                <w:noProof/>
+                <w:webHidden/>
+              </w:rPr>
+              <w:fldChar w:fldCharType="separate"/>
+            </w:r>
+            <w:r>
+              <w:rPr>
+                <w:noProof/>
+                <w:webHidden/>
+              </w:rPr>
+              <w:t>5</w:t>
+            </w:r>
+            <w:r>
+              <w:rPr>
+                <w:noProof/>
+                <w:webHidden/>
+              </w:rPr>
+              <w:fldChar w:fldCharType="end"/>
+            </w:r>
+          </w:hyperlink>
+        </w:p>
+        <w:p>
+          <w:pPr>
+            <w:pStyle w:val="TOC2"/>
+            <w:rPr>
+              <w:noProof/>
+              <w:sz w:val="22"/>
+              <w:szCs w:val="22"/>
+            </w:rPr>
+          </w:pPr>
+          <w:hyperlink w:anchor="_Toc529805087" w:history="1">
+            <w:r>
+              <w:rPr>
+                <w:rStyle w:val="Hyperlink"/>
+                <w:noProof/>
+                <w:lang w:val="en-GB"/>
+              </w:rPr>
+              <w:t>8.</w:t>
+            </w:r>
+            <w:r>
+              <w:rPr>
+                <w:noProof/>
+                <w:sz w:val="22"/>
+                <w:szCs w:val="22"/>
+              </w:rPr>
+              <w:tab/>
+            </w:r>
+            <w:r>
+              <w:rPr>
+                <w:rStyle w:val="Hyperlink"/>
+                <w:noProof/>
+                <w:lang w:val="en-GB"/>
+              </w:rPr>
+              <w:t>Distributed Systems</w:t>
+            </w:r>
+            <w:r>
+              <w:rPr>
+                <w:noProof/>
+                <w:webHidden/>
+              </w:rPr>
+              <w:tab/>
+            </w:r>
+            <w:r>
+              <w:rPr>
+                <w:noProof/>
+                <w:webHidden/>
+              </w:rPr>
+              <w:fldChar w:fldCharType="begin"/>
+            </w:r>
+            <w:r>
+              <w:rPr>
+                <w:noProof/>
+                <w:webHidden/>
+              </w:rPr>
+              <w:instrText xml:space="preserve"> PAGEREF _Toc529805087 \h </w:instrText>
+            </w:r>
+            <w:r>
+              <w:rPr>
+                <w:noProof/>
+                <w:webHidden/>
+              </w:rPr>
+            </w:r>
+            <w:r>
+              <w:rPr>
+                <w:noProof/>
+                <w:webHidden/>
+              </w:rPr>
+              <w:fldChar w:fldCharType="separate"/>
+            </w:r>
+            <w:r>
+              <w:rPr>
+                <w:noProof/>
+                <w:webHidden/>
+              </w:rPr>
+              <w:t>5</w:t>
+            </w:r>
+            <w:r>
+              <w:rPr>
+                <w:noProof/>
+                <w:webHidden/>
+              </w:rPr>
+              <w:fldChar w:fldCharType="end"/>
+            </w:r>
+          </w:hyperlink>
+        </w:p>
+        <w:p>
+          <w:pPr>
+            <w:pStyle w:val="TOC2"/>
+            <w:rPr>
+              <w:noProof/>
+              <w:sz w:val="22"/>
+              <w:szCs w:val="22"/>
+            </w:rPr>
+          </w:pPr>
+          <w:hyperlink w:anchor="_Toc529805088" w:history="1">
+            <w:r>
+              <w:rPr>
+                <w:rStyle w:val="Hyperlink"/>
+                <w:noProof/>
+              </w:rPr>
+              <w:t>9.</w:t>
+            </w:r>
+            <w:r>
+              <w:rPr>
+                <w:noProof/>
+                <w:sz w:val="22"/>
+                <w:szCs w:val="22"/>
+              </w:rPr>
+              <w:tab/>
+            </w:r>
+            <w:r>
+              <w:rPr>
+                <w:rStyle w:val="Hyperlink"/>
+                <w:noProof/>
+              </w:rPr>
+              <w:t>Open Systems</w:t>
+            </w:r>
+            <w:r>
+              <w:rPr>
+                <w:noProof/>
+                <w:webHidden/>
+              </w:rPr>
+              <w:tab/>
+            </w:r>
+            <w:r>
+              <w:rPr>
+                <w:noProof/>
+                <w:webHidden/>
+              </w:rPr>
+              <w:fldChar w:fldCharType="begin"/>
+            </w:r>
+            <w:r>
+              <w:rPr>
+                <w:noProof/>
+                <w:webHidden/>
+              </w:rPr>
+              <w:instrText xml:space="preserve"> PAGEREF _Toc529805088 \h </w:instrText>
+            </w:r>
+            <w:r>
+              <w:rPr>
+                <w:noProof/>
+                <w:webHidden/>
+              </w:rPr>
+            </w:r>
+            <w:r>
+              <w:rPr>
+                <w:noProof/>
+                <w:webHidden/>
+              </w:rPr>
+              <w:fldChar w:fldCharType="separate"/>
+            </w:r>
+            <w:r>
+              <w:rPr>
+                <w:noProof/>
+                <w:webHidden/>
+              </w:rPr>
+              <w:t>5</w:t>
+            </w:r>
+            <w:r>
+              <w:rPr>
+                <w:noProof/>
+                <w:webHidden/>
+              </w:rPr>
+              <w:fldChar w:fldCharType="end"/>
+            </w:r>
+          </w:hyperlink>
+        </w:p>
+        <w:p>
+          <w:pPr>
+            <w:pStyle w:val="TOC2"/>
+            <w:rPr>
+              <w:noProof/>
+              <w:sz w:val="22"/>
+              <w:szCs w:val="22"/>
+            </w:rPr>
+          </w:pPr>
+          <w:hyperlink w:anchor="_Toc529805089" w:history="1">
+            <w:r>
+              <w:rPr>
+                <w:rStyle w:val="Hyperlink"/>
+                <w:noProof/>
+              </w:rPr>
+              <w:t>10.</w:t>
+            </w:r>
+            <w:r>
+              <w:rPr>
+                <w:noProof/>
+                <w:sz w:val="22"/>
+                <w:szCs w:val="22"/>
+              </w:rPr>
+              <w:tab/>
+            </w:r>
+            <w:r>
+              <w:rPr>
+                <w:rStyle w:val="Hyperlink"/>
+                <w:noProof/>
+              </w:rPr>
+              <w:t>Peer to Peer Architecture Style</w:t>
+            </w:r>
+            <w:r>
+              <w:rPr>
+                <w:noProof/>
+                <w:webHidden/>
+              </w:rPr>
+              <w:tab/>
+            </w:r>
+            <w:r>
+              <w:rPr>
+                <w:noProof/>
+                <w:webHidden/>
+              </w:rPr>
+              <w:fldChar w:fldCharType="begin"/>
+            </w:r>
+            <w:r>
+              <w:rPr>
+                <w:noProof/>
+                <w:webHidden/>
+              </w:rPr>
+              <w:instrText xml:space="preserve"> PAGEREF _Toc529805089 \h </w:instrText>
+            </w:r>
+            <w:r>
+              <w:rPr>
+                <w:noProof/>
+                <w:webHidden/>
+              </w:rPr>
+            </w:r>
+            <w:r>
+              <w:rPr>
+                <w:noProof/>
+                <w:webHidden/>
+              </w:rPr>
+              <w:fldChar w:fldCharType="separate"/>
+            </w:r>
+            <w:r>
+              <w:rPr>
+                <w:noProof/>
+                <w:webHidden/>
+              </w:rPr>
+              <w:t>6</w:t>
+            </w:r>
+            <w:r>
+              <w:rPr>
+                <w:noProof/>
+                <w:webHidden/>
+              </w:rPr>
+              <w:fldChar w:fldCharType="end"/>
+            </w:r>
+          </w:hyperlink>
+        </w:p>
+        <w:p>
+          <w:pPr>
+            <w:pStyle w:val="TOC2"/>
+            <w:rPr>
+              <w:noProof/>
+              <w:sz w:val="22"/>
+              <w:szCs w:val="22"/>
+            </w:rPr>
+          </w:pPr>
+          <w:hyperlink w:anchor="_Toc529805090" w:history="1">
+            <w:r>
+              <w:rPr>
+                <w:rStyle w:val="Hyperlink"/>
+                <w:noProof/>
+              </w:rPr>
+              <w:t>11.</w:t>
+            </w:r>
+            <w:r>
+              <w:rPr>
+                <w:noProof/>
+                <w:sz w:val="22"/>
+                <w:szCs w:val="22"/>
+              </w:rPr>
+              <w:tab/>
+            </w:r>
+            <w:r>
+              <w:rPr>
+                <w:rStyle w:val="Hyperlink"/>
+                <w:noProof/>
+              </w:rPr>
+              <w:t>Bluetooth</w:t>
+            </w:r>
+            <w:r>
+              <w:rPr>
+                <w:noProof/>
+                <w:webHidden/>
+              </w:rPr>
+              <w:tab/>
+            </w:r>
+            <w:r>
+              <w:rPr>
+                <w:noProof/>
+                <w:webHidden/>
+              </w:rPr>
+              <w:fldChar w:fldCharType="begin"/>
+            </w:r>
+            <w:r>
+              <w:rPr>
+                <w:noProof/>
+                <w:webHidden/>
+              </w:rPr>
+              <w:instrText xml:space="preserve"> PAGEREF _Toc529805090 \h </w:instrText>
+            </w:r>
+            <w:r>
+              <w:rPr>
+                <w:noProof/>
+                <w:webHidden/>
+              </w:rPr>
+            </w:r>
+            <w:r>
+              <w:rPr>
+                <w:noProof/>
+                <w:webHidden/>
+              </w:rPr>
+              <w:fldChar w:fldCharType="separate"/>
+            </w:r>
+            <w:r>
+              <w:rPr>
+                <w:noProof/>
+                <w:webHidden/>
+              </w:rPr>
+              <w:t>6</w:t>
+            </w:r>
+            <w:r>
+              <w:rPr>
+                <w:noProof/>
+                <w:webHidden/>
+              </w:rPr>
+              <w:fldChar w:fldCharType="end"/>
+            </w:r>
+          </w:hyperlink>
+        </w:p>
+        <w:p>
+          <w:pPr>
+            <w:pStyle w:val="TOC2"/>
+            <w:rPr>
+              <w:noProof/>
+              <w:sz w:val="22"/>
+              <w:szCs w:val="22"/>
+            </w:rPr>
+          </w:pPr>
+          <w:hyperlink w:anchor="_Toc529805091" w:history="1">
+            <w:r>
+              <w:rPr>
+                <w:rStyle w:val="Hyperlink"/>
+                <w:noProof/>
+              </w:rPr>
+              <w:t>12.</w:t>
+            </w:r>
+            <w:r>
+              <w:rPr>
+                <w:noProof/>
+                <w:sz w:val="22"/>
+                <w:szCs w:val="22"/>
+              </w:rPr>
+              <w:tab/>
+            </w:r>
+            <w:r>
+              <w:rPr>
+                <w:rStyle w:val="Hyperlink"/>
+                <w:noProof/>
+              </w:rPr>
+              <w:t>Asymmetric Encryption</w:t>
+            </w:r>
+            <w:r>
+              <w:rPr>
+                <w:noProof/>
+                <w:webHidden/>
+              </w:rPr>
+              <w:tab/>
+            </w:r>
+            <w:r>
+              <w:rPr>
+                <w:noProof/>
+                <w:webHidden/>
+              </w:rPr>
+              <w:fldChar w:fldCharType="begin"/>
+            </w:r>
+            <w:r>
+              <w:rPr>
+                <w:noProof/>
+                <w:webHidden/>
+              </w:rPr>
+              <w:instrText xml:space="preserve"> PAGEREF _Toc529805091 \h </w:instrText>
+            </w:r>
+            <w:r>
+              <w:rPr>
+                <w:noProof/>
+                <w:webHidden/>
+              </w:rPr>
+            </w:r>
+            <w:r>
+              <w:rPr>
+                <w:noProof/>
+                <w:webHidden/>
+              </w:rPr>
+              <w:fldChar w:fldCharType="separate"/>
+            </w:r>
+            <w:r>
+              <w:rPr>
+                <w:noProof/>
+                <w:webHidden/>
+              </w:rPr>
+              <w:t>6</w:t>
+            </w:r>
+            <w:r>
+              <w:rPr>
+                <w:noProof/>
+                <w:webHidden/>
+              </w:rPr>
+              <w:fldChar w:fldCharType="end"/>
+            </w:r>
+          </w:hyperlink>
+        </w:p>
+        <w:p>
+          <w:pPr>
+            <w:pStyle w:val="TOC2"/>
+            <w:rPr>
+              <w:noProof/>
+              <w:sz w:val="22"/>
+              <w:szCs w:val="22"/>
+            </w:rPr>
+          </w:pPr>
+          <w:hyperlink w:anchor="_Toc529805092" w:history="1">
+            <w:r>
+              <w:rPr>
+                <w:rStyle w:val="Hyperlink"/>
+                <w:noProof/>
+              </w:rPr>
+              <w:t>13.</w:t>
+            </w:r>
+            <w:r>
+              <w:rPr>
+                <w:noProof/>
+                <w:sz w:val="22"/>
+                <w:szCs w:val="22"/>
+              </w:rPr>
+              <w:tab/>
+            </w:r>
+            <w:r>
+              <w:rPr>
+                <w:rStyle w:val="Hyperlink"/>
+                <w:noProof/>
+              </w:rPr>
+              <w:t>Network Address Translation</w:t>
+            </w:r>
+            <w:r>
+              <w:rPr>
+                <w:noProof/>
+                <w:webHidden/>
+              </w:rPr>
+              <w:tab/>
+            </w:r>
+            <w:r>
+              <w:rPr>
+                <w:noProof/>
+                <w:webHidden/>
+              </w:rPr>
+              <w:fldChar w:fldCharType="begin"/>
+            </w:r>
+            <w:r>
+              <w:rPr>
+                <w:noProof/>
+                <w:webHidden/>
+              </w:rPr>
+              <w:instrText xml:space="preserve"> PAGEREF _Toc529805092 \h </w:instrText>
+            </w:r>
+            <w:r>
+              <w:rPr>
+                <w:noProof/>
+                <w:webHidden/>
+              </w:rPr>
+            </w:r>
+            <w:r>
+              <w:rPr>
+                <w:noProof/>
+                <w:webHidden/>
+              </w:rPr>
+              <w:fldChar w:fldCharType="separate"/>
+            </w:r>
+            <w:r>
+              <w:rPr>
+                <w:noProof/>
+                <w:webHidden/>
+              </w:rPr>
+              <w:t>6</w:t>
+            </w:r>
+            <w:r>
+              <w:rPr>
+                <w:noProof/>
+                <w:webHidden/>
+              </w:rPr>
+              <w:fldChar w:fldCharType="end"/>
+            </w:r>
+          </w:hyperlink>
+        </w:p>
+        <w:p>
+          <w:pPr>
+            <w:pStyle w:val="TOC2"/>
+            <w:rPr>
+              <w:noProof/>
+              <w:sz w:val="22"/>
+              <w:szCs w:val="22"/>
+            </w:rPr>
+          </w:pPr>
+          <w:hyperlink w:anchor="_Toc529805093" w:history="1">
+            <w:r>
+              <w:rPr>
+                <w:rStyle w:val="Hyperlink"/>
+                <w:noProof/>
+              </w:rPr>
+              <w:t>14.</w:t>
+            </w:r>
+            <w:r>
+              <w:rPr>
+                <w:noProof/>
+                <w:sz w:val="22"/>
+                <w:szCs w:val="22"/>
+              </w:rPr>
+              <w:tab/>
+            </w:r>
+            <w:r>
+              <w:rPr>
+                <w:rStyle w:val="Hyperlink"/>
+                <w:noProof/>
+              </w:rPr>
+              <w:t>Symmetric Encryption</w:t>
+            </w:r>
+            <w:r>
+              <w:rPr>
+                <w:noProof/>
+                <w:webHidden/>
+              </w:rPr>
+              <w:tab/>
+            </w:r>
+            <w:r>
+              <w:rPr>
+                <w:noProof/>
+                <w:webHidden/>
+              </w:rPr>
+              <w:fldChar w:fldCharType="begin"/>
+            </w:r>
+            <w:r>
+              <w:rPr>
+                <w:noProof/>
+                <w:webHidden/>
+              </w:rPr>
+              <w:instrText xml:space="preserve"> PAGEREF _Toc529805093 \h </w:instrText>
+            </w:r>
+            <w:r>
+              <w:rPr>
+                <w:noProof/>
+                <w:webHidden/>
+              </w:rPr>
+            </w:r>
+            <w:r>
+              <w:rPr>
+                <w:noProof/>
+                <w:webHidden/>
+              </w:rPr>
+              <w:fldChar w:fldCharType="separate"/>
+            </w:r>
+            <w:r>
+              <w:rPr>
+                <w:noProof/>
+                <w:webHidden/>
+              </w:rPr>
+              <w:t>7</w:t>
+            </w:r>
+            <w:r>
+              <w:rPr>
+                <w:noProof/>
+                <w:webHidden/>
+              </w:rPr>
+              <w:fldChar w:fldCharType="end"/>
+            </w:r>
+          </w:hyperlink>
+        </w:p>
+        <w:p>
+          <w:pPr>
+            <w:pStyle w:val="TOC2"/>
+            <w:rPr>
+              <w:noProof/>
+              <w:sz w:val="22"/>
+              <w:szCs w:val="22"/>
+            </w:rPr>
+          </w:pPr>
+          <w:hyperlink w:anchor="_Toc529805094" w:history="1">
+            <w:r>
+              <w:rPr>
+                <w:rStyle w:val="Hyperlink"/>
+                <w:noProof/>
+              </w:rPr>
+              <w:t>15.</w:t>
+            </w:r>
+            <w:r>
+              <w:rPr>
+                <w:noProof/>
+                <w:sz w:val="22"/>
+                <w:szCs w:val="22"/>
+              </w:rPr>
+              <w:tab/>
+            </w:r>
+            <w:r>
+              <w:rPr>
+                <w:rStyle w:val="Hyperlink"/>
+                <w:noProof/>
+              </w:rPr>
+              <w:t>Hash Function</w:t>
+            </w:r>
+            <w:r>
+              <w:rPr>
+                <w:noProof/>
+                <w:webHidden/>
+              </w:rPr>
+              <w:tab/>
+            </w:r>
+            <w:r>
+              <w:rPr>
+                <w:noProof/>
+                <w:webHidden/>
+              </w:rPr>
+              <w:fldChar w:fldCharType="begin"/>
+            </w:r>
+            <w:r>
+              <w:rPr>
+                <w:noProof/>
+                <w:webHidden/>
+              </w:rPr>
+              <w:instrText xml:space="preserve"> PAGEREF _Toc529805094 \h </w:instrText>
+            </w:r>
+            <w:r>
+              <w:rPr>
+                <w:noProof/>
+                <w:webHidden/>
+              </w:rPr>
+            </w:r>
+            <w:r>
+              <w:rPr>
+                <w:noProof/>
+                <w:webHidden/>
+              </w:rPr>
+              <w:fldChar w:fldCharType="separate"/>
+            </w:r>
+            <w:r>
+              <w:rPr>
+                <w:noProof/>
+                <w:webHidden/>
+              </w:rPr>
+              <w:t>7</w:t>
+            </w:r>
+            <w:r>
+              <w:rPr>
+                <w:noProof/>
+                <w:webHidden/>
+              </w:rPr>
+              <w:fldChar w:fldCharType="end"/>
+            </w:r>
+          </w:hyperlink>
+        </w:p>
+        <w:p>
+          <w:pPr>
+            <w:pStyle w:val="TOC2"/>
+            <w:rPr>
+              <w:noProof/>
+              <w:sz w:val="22"/>
+              <w:szCs w:val="22"/>
+            </w:rPr>
+          </w:pPr>
+          <w:hyperlink w:anchor="_Toc529805095" w:history="1">
+            <w:r>
+              <w:rPr>
+                <w:rStyle w:val="Hyperlink"/>
+                <w:noProof/>
+              </w:rPr>
+              <w:t>16.</w:t>
+            </w:r>
+            <w:r>
+              <w:rPr>
+                <w:noProof/>
+                <w:sz w:val="22"/>
+                <w:szCs w:val="22"/>
+              </w:rPr>
+              <w:tab/>
+            </w:r>
+            <w:r>
+              <w:rPr>
+                <w:rStyle w:val="Hyperlink"/>
+                <w:noProof/>
+              </w:rPr>
+              <w:t>Serialization</w:t>
+            </w:r>
+            <w:r>
+              <w:rPr>
+                <w:noProof/>
+                <w:webHidden/>
+              </w:rPr>
+              <w:tab/>
+            </w:r>
+            <w:r>
+              <w:rPr>
+                <w:noProof/>
+                <w:webHidden/>
+              </w:rPr>
+              <w:fldChar w:fldCharType="begin"/>
+            </w:r>
+            <w:r>
+              <w:rPr>
+                <w:noProof/>
+                <w:webHidden/>
+              </w:rPr>
+              <w:instrText xml:space="preserve"> PAGEREF _Toc529805095 \h </w:instrText>
+            </w:r>
+            <w:r>
+              <w:rPr>
+                <w:noProof/>
+                <w:webHidden/>
+              </w:rPr>
+            </w:r>
+            <w:r>
+              <w:rPr>
+                <w:noProof/>
+                <w:webHidden/>
+              </w:rPr>
+              <w:fldChar w:fldCharType="separate"/>
+            </w:r>
+            <w:r>
+              <w:rPr>
+                <w:noProof/>
+                <w:webHidden/>
+              </w:rPr>
+              <w:t>7</w:t>
+            </w:r>
+            <w:r>
+              <w:rPr>
+                <w:noProof/>
+                <w:webHidden/>
+              </w:rPr>
+              <w:fldChar w:fldCharType="end"/>
+            </w:r>
+          </w:hyperlink>
+        </w:p>
+        <w:p>
+          <w:pPr>
+            <w:pStyle w:val="TOC2"/>
+            <w:rPr>
+              <w:noProof/>
+              <w:sz w:val="22"/>
+              <w:szCs w:val="22"/>
+            </w:rPr>
+          </w:pPr>
+          <w:hyperlink w:anchor="_Toc529805096" w:history="1">
+            <w:r>
+              <w:rPr>
+                <w:rStyle w:val="Hyperlink"/>
+                <w:noProof/>
+              </w:rPr>
+              <w:t>17.</w:t>
+            </w:r>
+            <w:r>
+              <w:rPr>
+                <w:noProof/>
+                <w:sz w:val="22"/>
+                <w:szCs w:val="22"/>
+              </w:rPr>
+              <w:tab/>
+            </w:r>
+            <w:r>
+              <w:rPr>
+                <w:rStyle w:val="Hyperlink"/>
+                <w:noProof/>
+              </w:rPr>
+              <w:t>One Time Pad</w:t>
+            </w:r>
+            <w:r>
+              <w:rPr>
+                <w:noProof/>
+                <w:webHidden/>
+              </w:rPr>
+              <w:tab/>
+            </w:r>
+            <w:r>
+              <w:rPr>
+                <w:noProof/>
+                <w:webHidden/>
+              </w:rPr>
+              <w:fldChar w:fldCharType="begin"/>
+            </w:r>
+            <w:r>
+              <w:rPr>
+                <w:noProof/>
+                <w:webHidden/>
+              </w:rPr>
+              <w:instrText xml:space="preserve"> PAGEREF _Toc529805096 \h </w:instrText>
+            </w:r>
+            <w:r>
+              <w:rPr>
+                <w:noProof/>
+                <w:webHidden/>
+              </w:rPr>
+            </w:r>
+            <w:r>
+              <w:rPr>
+                <w:noProof/>
+                <w:webHidden/>
+              </w:rPr>
+              <w:fldChar w:fldCharType="separate"/>
+            </w:r>
+            <w:r>
+              <w:rPr>
+                <w:noProof/>
+                <w:webHidden/>
+              </w:rPr>
+              <w:t>7</w:t>
+            </w:r>
+            <w:r>
+              <w:rPr>
+                <w:noProof/>
+                <w:webHidden/>
+              </w:rPr>
+              <w:fldChar w:fldCharType="end"/>
+            </w:r>
+          </w:hyperlink>
+        </w:p>
+        <w:p>
+          <w:pPr>
+            <w:pStyle w:val="TOC2"/>
+            <w:rPr>
+              <w:noProof/>
+              <w:sz w:val="22"/>
+              <w:szCs w:val="22"/>
+            </w:rPr>
+          </w:pPr>
+          <w:hyperlink w:anchor="_Toc529805097" w:history="1">
+            <w:r>
+              <w:rPr>
+                <w:rStyle w:val="Hyperlink"/>
+                <w:noProof/>
+              </w:rPr>
+              <w:t>18.</w:t>
+            </w:r>
+            <w:r>
+              <w:rPr>
+                <w:noProof/>
+                <w:sz w:val="22"/>
+                <w:szCs w:val="22"/>
+              </w:rPr>
+              <w:tab/>
+            </w:r>
+            <w:r>
+              <w:rPr>
+                <w:rStyle w:val="Hyperlink"/>
+                <w:noProof/>
+              </w:rPr>
+              <w:t>Code</w:t>
+            </w:r>
+            <w:r>
+              <w:rPr>
+                <w:noProof/>
+                <w:webHidden/>
+              </w:rPr>
+              <w:tab/>
+            </w:r>
+            <w:r>
+              <w:rPr>
+                <w:noProof/>
+                <w:webHidden/>
+              </w:rPr>
+              <w:fldChar w:fldCharType="begin"/>
+            </w:r>
+            <w:r>
+              <w:rPr>
+                <w:noProof/>
+                <w:webHidden/>
+              </w:rPr>
+              <w:instrText xml:space="preserve"> PAGEREF _Toc529805097 \h </w:instrText>
+            </w:r>
+            <w:r>
+              <w:rPr>
+                <w:noProof/>
+                <w:webHidden/>
+              </w:rPr>
+            </w:r>
+            <w:r>
+              <w:rPr>
+                <w:noProof/>
+                <w:webHidden/>
+              </w:rPr>
+              <w:fldChar w:fldCharType="separate"/>
+            </w:r>
+            <w:r>
+              <w:rPr>
+                <w:noProof/>
+                <w:webHidden/>
+              </w:rPr>
+              <w:t>7</w:t>
+            </w:r>
+            <w:r>
+              <w:rPr>
+                <w:noProof/>
+                <w:webHidden/>
+              </w:rPr>
+              <w:fldChar w:fldCharType="end"/>
+            </w:r>
+          </w:hyperlink>
+        </w:p>
+        <w:p>
+          <w:pPr>
+            <w:pStyle w:val="TOC2"/>
+            <w:rPr>
+              <w:noProof/>
+              <w:sz w:val="22"/>
+              <w:szCs w:val="22"/>
+            </w:rPr>
+          </w:pPr>
+          <w:hyperlink w:anchor="_Toc529805098" w:history="1">
+            <w:r>
+              <w:rPr>
+                <w:rStyle w:val="Hyperlink"/>
+                <w:noProof/>
+              </w:rPr>
+              <w:t>19.</w:t>
+            </w:r>
+            <w:r>
+              <w:rPr>
+                <w:noProof/>
+                <w:sz w:val="22"/>
+                <w:szCs w:val="22"/>
+              </w:rPr>
+              <w:tab/>
+            </w:r>
+            <w:r>
+              <w:rPr>
+                <w:rStyle w:val="Hyperlink"/>
+                <w:noProof/>
+              </w:rPr>
+              <w:t>RPC</w:t>
+            </w:r>
+            <w:r>
+              <w:rPr>
+                <w:noProof/>
+                <w:webHidden/>
+              </w:rPr>
+              <w:tab/>
+            </w:r>
+            <w:r>
+              <w:rPr>
+                <w:noProof/>
+                <w:webHidden/>
+              </w:rPr>
+              <w:fldChar w:fldCharType="begin"/>
+            </w:r>
+            <w:r>
+              <w:rPr>
+                <w:noProof/>
+                <w:webHidden/>
+              </w:rPr>
+              <w:instrText xml:space="preserve"> PAGEREF _Toc529805098 \h </w:instrText>
+            </w:r>
+            <w:r>
+              <w:rPr>
+                <w:noProof/>
+                <w:webHidden/>
+              </w:rPr>
+            </w:r>
+            <w:r>
+              <w:rPr>
+                <w:noProof/>
+                <w:webHidden/>
+              </w:rPr>
+              <w:fldChar w:fldCharType="separate"/>
+            </w:r>
+            <w:r>
+              <w:rPr>
+                <w:noProof/>
+                <w:webHidden/>
+              </w:rPr>
+              <w:t>7</w:t>
+            </w:r>
+            <w:r>
+              <w:rPr>
+                <w:noProof/>
+                <w:webHidden/>
+              </w:rPr>
+              <w:fldChar w:fldCharType="end"/>
+            </w:r>
+          </w:hyperlink>
+        </w:p>
+        <w:p>
+          <w:pPr>
+            <w:pStyle w:val="TOC2"/>
+            <w:rPr>
+              <w:noProof/>
+              <w:sz w:val="22"/>
+              <w:szCs w:val="22"/>
+            </w:rPr>
+          </w:pPr>
+          <w:hyperlink w:anchor="_Toc529805099" w:history="1">
+            <w:r>
+              <w:rPr>
+                <w:rStyle w:val="Hyperlink"/>
+                <w:noProof/>
+              </w:rPr>
+              <w:t>20.</w:t>
+            </w:r>
+            <w:r>
+              <w:rPr>
+                <w:noProof/>
+                <w:sz w:val="22"/>
+                <w:szCs w:val="22"/>
+              </w:rPr>
+              <w:tab/>
+            </w:r>
+            <w:r>
+              <w:rPr>
+                <w:rStyle w:val="Hyperlink"/>
+                <w:noProof/>
+              </w:rPr>
+              <w:t>Proxy Server</w:t>
+            </w:r>
+            <w:r>
+              <w:rPr>
+                <w:noProof/>
+                <w:webHidden/>
+              </w:rPr>
+              <w:tab/>
+            </w:r>
+            <w:r>
+              <w:rPr>
+                <w:noProof/>
+                <w:webHidden/>
+              </w:rPr>
+              <w:fldChar w:fldCharType="begin"/>
+            </w:r>
+            <w:r>
+              <w:rPr>
+                <w:noProof/>
+                <w:webHidden/>
+              </w:rPr>
+              <w:instrText xml:space="preserve"> PAGEREF _Toc529805099 \h </w:instrText>
+            </w:r>
+            <w:r>
+              <w:rPr>
+                <w:noProof/>
+                <w:webHidden/>
+              </w:rPr>
+            </w:r>
+            <w:r>
+              <w:rPr>
+                <w:noProof/>
+                <w:webHidden/>
+              </w:rPr>
+              <w:fldChar w:fldCharType="separate"/>
+            </w:r>
+            <w:r>
+              <w:rPr>
+                <w:noProof/>
+                <w:webHidden/>
+              </w:rPr>
+              <w:t>8</w:t>
             </w:r>
             <w:r>
               <w:rPr>
@@ -377,14 +2148,14 @@
               <w:szCs w:val="22"/>
             </w:rPr>
           </w:pPr>
-          <w:hyperlink w:anchor="_Toc529785514" w:history="1">
+          <w:hyperlink w:anchor="_Toc529805100" w:history="1">
             <w:r>
               <w:rPr>
                 <w:rStyle w:val="Hyperlink"/>
                 <w:noProof/>
                 <w:lang w:val="en-GB"/>
               </w:rPr>
-              <w:t>Twenty Concepts</w:t>
+              <w:t>Forum Postings</w:t>
             </w:r>
             <w:r>
               <w:rPr>
@@ -405,7 +2176,7 @@
                 <w:noProof/>
                 <w:webHidden/>
               </w:rPr>
-              <w:instrText xml:space="preserve"> PAGEREF _Toc529785514 \h </w:instrText>
+              <w:instrText xml:space="preserve"> PAGEREF _Toc529805100 \h </w:instrText>
             </w:r>
             <w:r>
               <w:rPr>
@@ -425,1321 +2196,7 @@
                 <w:noProof/>
                 <w:webHidden/>
               </w:rPr>
-              <w:t>4</w:t>
-            </w:r>
-            <w:r>
-              <w:rPr>
-                <w:noProof/>
-                <w:webHidden/>
-              </w:rPr>
-              <w:fldChar w:fldCharType="end"/>
-            </w:r>
-          </w:hyperlink>
-        </w:p>
-        <w:p>
-          <w:pPr>
-            <w:pStyle w:val="TOC2"/>
-            <w:rPr>
-              <w:noProof/>
-              <w:sz w:val="22"/>
-              <w:szCs w:val="22"/>
-            </w:rPr>
-          </w:pPr>
-          <w:hyperlink w:anchor="_Toc529785515" w:history="1">
-            <w:r>
-              <w:rPr>
-                <w:rStyle w:val="Hyperlink"/>
-                <w:noProof/>
-                <w:lang w:val="en-GB"/>
-              </w:rPr>
-              <w:t>1.</w:t>
-            </w:r>
-            <w:r>
-              <w:rPr>
-                <w:noProof/>
-                <w:sz w:val="22"/>
-                <w:szCs w:val="22"/>
-              </w:rPr>
-              <w:tab/>
-            </w:r>
-            <w:r>
-              <w:rPr>
-                <w:rStyle w:val="Hyperlink"/>
-                <w:noProof/>
-                <w:lang w:val="en-GB"/>
-              </w:rPr>
-              <w:t>Synchronous Programming</w:t>
-            </w:r>
-            <w:r>
-              <w:rPr>
-                <w:noProof/>
-                <w:webHidden/>
-              </w:rPr>
-              <w:tab/>
-            </w:r>
-            <w:r>
-              <w:rPr>
-                <w:noProof/>
-                <w:webHidden/>
-              </w:rPr>
-              <w:fldChar w:fldCharType="begin"/>
-            </w:r>
-            <w:r>
-              <w:rPr>
-                <w:noProof/>
-                <w:webHidden/>
-              </w:rPr>
-              <w:instrText xml:space="preserve"> PAGEREF _Toc529785515 \h </w:instrText>
-            </w:r>
-            <w:r>
-              <w:rPr>
-                <w:noProof/>
-                <w:webHidden/>
-              </w:rPr>
-            </w:r>
-            <w:r>
-              <w:rPr>
-                <w:noProof/>
-                <w:webHidden/>
-              </w:rPr>
-              <w:fldChar w:fldCharType="separate"/>
-            </w:r>
-            <w:r>
-              <w:rPr>
-                <w:noProof/>
-                <w:webHidden/>
-              </w:rPr>
-              <w:t>4</w:t>
-            </w:r>
-            <w:r>
-              <w:rPr>
-                <w:noProof/>
-                <w:webHidden/>
-              </w:rPr>
-              <w:fldChar w:fldCharType="end"/>
-            </w:r>
-          </w:hyperlink>
-        </w:p>
-        <w:p>
-          <w:pPr>
-            <w:pStyle w:val="TOC2"/>
-            <w:rPr>
-              <w:noProof/>
-              <w:sz w:val="22"/>
-              <w:szCs w:val="22"/>
-            </w:rPr>
-          </w:pPr>
-          <w:hyperlink w:anchor="_Toc529785516" w:history="1">
-            <w:r>
-              <w:rPr>
-                <w:rStyle w:val="Hyperlink"/>
-                <w:noProof/>
-                <w:lang w:val="en-GB"/>
-              </w:rPr>
-              <w:t>2.</w:t>
-            </w:r>
-            <w:r>
-              <w:rPr>
-                <w:noProof/>
-                <w:sz w:val="22"/>
-                <w:szCs w:val="22"/>
-              </w:rPr>
-              <w:tab/>
-            </w:r>
-            <w:r>
-              <w:rPr>
-                <w:rStyle w:val="Hyperlink"/>
-                <w:noProof/>
-                <w:lang w:val="en-GB"/>
-              </w:rPr>
-              <w:t>Asynchronous Programming</w:t>
-            </w:r>
-            <w:r>
-              <w:rPr>
-                <w:noProof/>
-                <w:webHidden/>
-              </w:rPr>
-              <w:tab/>
-            </w:r>
-            <w:r>
-              <w:rPr>
-                <w:noProof/>
-                <w:webHidden/>
-              </w:rPr>
-              <w:fldChar w:fldCharType="begin"/>
-            </w:r>
-            <w:r>
-              <w:rPr>
-                <w:noProof/>
-                <w:webHidden/>
-              </w:rPr>
-              <w:instrText xml:space="preserve"> PAGEREF _Toc529785516 \h </w:instrText>
-            </w:r>
-            <w:r>
-              <w:rPr>
-                <w:noProof/>
-                <w:webHidden/>
-              </w:rPr>
-            </w:r>
-            <w:r>
-              <w:rPr>
-                <w:noProof/>
-                <w:webHidden/>
-              </w:rPr>
-              <w:fldChar w:fldCharType="separate"/>
-            </w:r>
-            <w:r>
-              <w:rPr>
-                <w:noProof/>
-                <w:webHidden/>
-              </w:rPr>
-              <w:t>4</w:t>
-            </w:r>
-            <w:r>
-              <w:rPr>
-                <w:noProof/>
-                <w:webHidden/>
-              </w:rPr>
-              <w:fldChar w:fldCharType="end"/>
-            </w:r>
-          </w:hyperlink>
-        </w:p>
-        <w:p>
-          <w:pPr>
-            <w:pStyle w:val="TOC2"/>
-            <w:rPr>
-              <w:noProof/>
-              <w:sz w:val="22"/>
-              <w:szCs w:val="22"/>
-            </w:rPr>
-          </w:pPr>
-          <w:hyperlink w:anchor="_Toc529785517" w:history="1">
-            <w:r>
-              <w:rPr>
-                <w:rStyle w:val="Hyperlink"/>
-                <w:noProof/>
-                <w:lang w:val="en-GB"/>
-              </w:rPr>
-              <w:t>3.</w:t>
-            </w:r>
-            <w:r>
-              <w:rPr>
-                <w:noProof/>
-                <w:sz w:val="22"/>
-                <w:szCs w:val="22"/>
-              </w:rPr>
-              <w:tab/>
-            </w:r>
-            <w:r>
-              <w:rPr>
-                <w:rStyle w:val="Hyperlink"/>
-                <w:noProof/>
-                <w:lang w:val="en-GB"/>
-              </w:rPr>
-              <w:t>Thick Client</w:t>
-            </w:r>
-            <w:r>
-              <w:rPr>
-                <w:noProof/>
-                <w:webHidden/>
-              </w:rPr>
-              <w:tab/>
-            </w:r>
-            <w:r>
-              <w:rPr>
-                <w:noProof/>
-                <w:webHidden/>
-              </w:rPr>
-              <w:fldChar w:fldCharType="begin"/>
-            </w:r>
-            <w:r>
-              <w:rPr>
-                <w:noProof/>
-                <w:webHidden/>
-              </w:rPr>
-              <w:instrText xml:space="preserve"> PAGEREF _Toc529785517 \h </w:instrText>
-            </w:r>
-            <w:r>
-              <w:rPr>
-                <w:noProof/>
-                <w:webHidden/>
-              </w:rPr>
-            </w:r>
-            <w:r>
-              <w:rPr>
-                <w:noProof/>
-                <w:webHidden/>
-              </w:rPr>
-              <w:fldChar w:fldCharType="separate"/>
-            </w:r>
-            <w:r>
-              <w:rPr>
-                <w:noProof/>
-                <w:webHidden/>
-              </w:rPr>
-              <w:t>4</w:t>
-            </w:r>
-            <w:r>
-              <w:rPr>
-                <w:noProof/>
-                <w:webHidden/>
-              </w:rPr>
-              <w:fldChar w:fldCharType="end"/>
-            </w:r>
-          </w:hyperlink>
-        </w:p>
-        <w:p>
-          <w:pPr>
-            <w:pStyle w:val="TOC2"/>
-            <w:rPr>
-              <w:noProof/>
-              <w:sz w:val="22"/>
-              <w:szCs w:val="22"/>
-            </w:rPr>
-          </w:pPr>
-          <w:hyperlink w:anchor="_Toc529785518" w:history="1">
-            <w:r>
-              <w:rPr>
-                <w:rStyle w:val="Hyperlink"/>
-                <w:noProof/>
-                <w:lang w:val="en-GB"/>
-              </w:rPr>
-              <w:t>4.</w:t>
-            </w:r>
-            <w:r>
-              <w:rPr>
-                <w:noProof/>
-                <w:sz w:val="22"/>
-                <w:szCs w:val="22"/>
-              </w:rPr>
-              <w:tab/>
-            </w:r>
-            <w:r>
-              <w:rPr>
-                <w:rStyle w:val="Hyperlink"/>
-                <w:noProof/>
-                <w:lang w:val="en-GB"/>
-              </w:rPr>
-              <w:t>Thin Client</w:t>
-            </w:r>
-            <w:r>
-              <w:rPr>
-                <w:noProof/>
-                <w:webHidden/>
-              </w:rPr>
-              <w:tab/>
-            </w:r>
-            <w:r>
-              <w:rPr>
-                <w:noProof/>
-                <w:webHidden/>
-              </w:rPr>
-              <w:fldChar w:fldCharType="begin"/>
-            </w:r>
-            <w:r>
-              <w:rPr>
-                <w:noProof/>
-                <w:webHidden/>
-              </w:rPr>
-              <w:instrText xml:space="preserve"> PAGEREF _Toc529785518 \h </w:instrText>
-            </w:r>
-            <w:r>
-              <w:rPr>
-                <w:noProof/>
-                <w:webHidden/>
-              </w:rPr>
-            </w:r>
-            <w:r>
-              <w:rPr>
-                <w:noProof/>
-                <w:webHidden/>
-              </w:rPr>
-              <w:fldChar w:fldCharType="separate"/>
-            </w:r>
-            <w:r>
-              <w:rPr>
-                <w:noProof/>
-                <w:webHidden/>
-              </w:rPr>
-              <w:t>4</w:t>
-            </w:r>
-            <w:r>
-              <w:rPr>
-                <w:noProof/>
-                <w:webHidden/>
-              </w:rPr>
-              <w:fldChar w:fldCharType="end"/>
-            </w:r>
-          </w:hyperlink>
-        </w:p>
-        <w:p>
-          <w:pPr>
-            <w:pStyle w:val="TOC2"/>
-            <w:rPr>
-              <w:noProof/>
-              <w:sz w:val="22"/>
-              <w:szCs w:val="22"/>
-            </w:rPr>
-          </w:pPr>
-          <w:hyperlink w:anchor="_Toc529785519" w:history="1">
-            <w:r>
-              <w:rPr>
-                <w:rStyle w:val="Hyperlink"/>
-                <w:noProof/>
-                <w:lang w:val="en-GB"/>
-              </w:rPr>
-              <w:t>5.</w:t>
-            </w:r>
-            <w:r>
-              <w:rPr>
-                <w:noProof/>
-                <w:sz w:val="22"/>
-                <w:szCs w:val="22"/>
-              </w:rPr>
-              <w:tab/>
-            </w:r>
-            <w:r>
-              <w:rPr>
-                <w:rStyle w:val="Hyperlink"/>
-                <w:noProof/>
-                <w:lang w:val="en-GB"/>
-              </w:rPr>
-              <w:t>Code Migration</w:t>
-            </w:r>
-            <w:r>
-              <w:rPr>
-                <w:noProof/>
-                <w:webHidden/>
-              </w:rPr>
-              <w:tab/>
-            </w:r>
-            <w:r>
-              <w:rPr>
-                <w:noProof/>
-                <w:webHidden/>
-              </w:rPr>
-              <w:fldChar w:fldCharType="begin"/>
-            </w:r>
-            <w:r>
-              <w:rPr>
-                <w:noProof/>
-                <w:webHidden/>
-              </w:rPr>
-              <w:instrText xml:space="preserve"> PAGEREF _Toc529785519 \h </w:instrText>
-            </w:r>
-            <w:r>
-              <w:rPr>
-                <w:noProof/>
-                <w:webHidden/>
-              </w:rPr>
-            </w:r>
-            <w:r>
-              <w:rPr>
-                <w:noProof/>
-                <w:webHidden/>
-              </w:rPr>
-              <w:fldChar w:fldCharType="separate"/>
-            </w:r>
-            <w:r>
-              <w:rPr>
-                <w:noProof/>
-                <w:webHidden/>
-              </w:rPr>
-              <w:t>5</w:t>
-            </w:r>
-            <w:r>
-              <w:rPr>
-                <w:noProof/>
-                <w:webHidden/>
-              </w:rPr>
-              <w:fldChar w:fldCharType="end"/>
-            </w:r>
-          </w:hyperlink>
-        </w:p>
-        <w:p>
-          <w:pPr>
-            <w:pStyle w:val="TOC2"/>
-            <w:rPr>
-              <w:noProof/>
-              <w:sz w:val="22"/>
-              <w:szCs w:val="22"/>
-            </w:rPr>
-          </w:pPr>
-          <w:hyperlink w:anchor="_Toc529785520" w:history="1">
-            <w:r>
-              <w:rPr>
-                <w:rStyle w:val="Hyperlink"/>
-                <w:noProof/>
-                <w:lang w:val="en-GB"/>
-              </w:rPr>
-              <w:t>6.</w:t>
-            </w:r>
-            <w:r>
-              <w:rPr>
-                <w:noProof/>
-                <w:sz w:val="22"/>
-                <w:szCs w:val="22"/>
-              </w:rPr>
-              <w:tab/>
-            </w:r>
-            <w:r>
-              <w:rPr>
-                <w:rStyle w:val="Hyperlink"/>
-                <w:noProof/>
-                <w:lang w:val="en-GB"/>
-              </w:rPr>
-              <w:t>Event Hub Architecture</w:t>
-            </w:r>
-            <w:r>
-              <w:rPr>
-                <w:noProof/>
-                <w:webHidden/>
-              </w:rPr>
-              <w:tab/>
-            </w:r>
-            <w:r>
-              <w:rPr>
-                <w:noProof/>
-                <w:webHidden/>
-              </w:rPr>
-              <w:fldChar w:fldCharType="begin"/>
-            </w:r>
-            <w:r>
-              <w:rPr>
-                <w:noProof/>
-                <w:webHidden/>
-              </w:rPr>
-              <w:instrText xml:space="preserve"> PAGEREF _Toc529785520 \h </w:instrText>
-            </w:r>
-            <w:r>
-              <w:rPr>
-                <w:noProof/>
-                <w:webHidden/>
-              </w:rPr>
-            </w:r>
-            <w:r>
-              <w:rPr>
-                <w:noProof/>
-                <w:webHidden/>
-              </w:rPr>
-              <w:fldChar w:fldCharType="separate"/>
-            </w:r>
-            <w:r>
-              <w:rPr>
-                <w:noProof/>
-                <w:webHidden/>
-              </w:rPr>
-              <w:t>5</w:t>
-            </w:r>
-            <w:r>
-              <w:rPr>
-                <w:noProof/>
-                <w:webHidden/>
-              </w:rPr>
-              <w:fldChar w:fldCharType="end"/>
-            </w:r>
-          </w:hyperlink>
-        </w:p>
-        <w:p>
-          <w:pPr>
-            <w:pStyle w:val="TOC2"/>
-            <w:rPr>
-              <w:noProof/>
-              <w:sz w:val="22"/>
-              <w:szCs w:val="22"/>
-            </w:rPr>
-          </w:pPr>
-          <w:hyperlink w:anchor="_Toc529785521" w:history="1">
-            <w:r>
-              <w:rPr>
-                <w:rStyle w:val="Hyperlink"/>
-                <w:noProof/>
-                <w:lang w:val="en-GB"/>
-              </w:rPr>
-              <w:t>7.</w:t>
-            </w:r>
-            <w:r>
-              <w:rPr>
-                <w:noProof/>
-                <w:sz w:val="22"/>
-                <w:szCs w:val="22"/>
-              </w:rPr>
-              <w:tab/>
-            </w:r>
-            <w:r>
-              <w:rPr>
-                <w:rStyle w:val="Hyperlink"/>
-                <w:noProof/>
-                <w:lang w:val="en-GB"/>
-              </w:rPr>
-              <w:t>Distributed Hash Table</w:t>
-            </w:r>
-            <w:r>
-              <w:rPr>
-                <w:noProof/>
-                <w:webHidden/>
-              </w:rPr>
-              <w:tab/>
-            </w:r>
-            <w:r>
-              <w:rPr>
-                <w:noProof/>
-                <w:webHidden/>
-              </w:rPr>
-              <w:fldChar w:fldCharType="begin"/>
-            </w:r>
-            <w:r>
-              <w:rPr>
-                <w:noProof/>
-                <w:webHidden/>
-              </w:rPr>
-              <w:instrText xml:space="preserve"> PAGEREF _Toc529785521 \h </w:instrText>
-            </w:r>
-            <w:r>
-              <w:rPr>
-                <w:noProof/>
-                <w:webHidden/>
-              </w:rPr>
-            </w:r>
-            <w:r>
-              <w:rPr>
-                <w:noProof/>
-                <w:webHidden/>
-              </w:rPr>
-              <w:fldChar w:fldCharType="separate"/>
-            </w:r>
-            <w:r>
-              <w:rPr>
-                <w:noProof/>
-                <w:webHidden/>
-              </w:rPr>
-              <w:t>5</w:t>
-            </w:r>
-            <w:r>
-              <w:rPr>
-                <w:noProof/>
-                <w:webHidden/>
-              </w:rPr>
-              <w:fldChar w:fldCharType="end"/>
-            </w:r>
-          </w:hyperlink>
-        </w:p>
-        <w:p>
-          <w:pPr>
-            <w:pStyle w:val="TOC2"/>
-            <w:rPr>
-              <w:noProof/>
-              <w:sz w:val="22"/>
-              <w:szCs w:val="22"/>
-            </w:rPr>
-          </w:pPr>
-          <w:hyperlink w:anchor="_Toc529785522" w:history="1">
-            <w:r>
-              <w:rPr>
-                <w:rStyle w:val="Hyperlink"/>
-                <w:noProof/>
-                <w:lang w:val="en-GB"/>
-              </w:rPr>
-              <w:t>8.</w:t>
-            </w:r>
-            <w:r>
-              <w:rPr>
-                <w:noProof/>
-                <w:sz w:val="22"/>
-                <w:szCs w:val="22"/>
-              </w:rPr>
-              <w:tab/>
-            </w:r>
-            <w:r>
-              <w:rPr>
-                <w:rStyle w:val="Hyperlink"/>
-                <w:noProof/>
-                <w:lang w:val="en-GB"/>
-              </w:rPr>
-              <w:t>Distributed Systems</w:t>
-            </w:r>
-            <w:r>
-              <w:rPr>
-                <w:noProof/>
-                <w:webHidden/>
-              </w:rPr>
-              <w:tab/>
-            </w:r>
-            <w:r>
-              <w:rPr>
-                <w:noProof/>
-                <w:webHidden/>
-              </w:rPr>
-              <w:fldChar w:fldCharType="begin"/>
-            </w:r>
-            <w:r>
-              <w:rPr>
-                <w:noProof/>
-                <w:webHidden/>
-              </w:rPr>
-              <w:instrText xml:space="preserve"> PAGEREF _Toc529785522 \h </w:instrText>
-            </w:r>
-            <w:r>
-              <w:rPr>
-                <w:noProof/>
-                <w:webHidden/>
-              </w:rPr>
-            </w:r>
-            <w:r>
-              <w:rPr>
-                <w:noProof/>
-                <w:webHidden/>
-              </w:rPr>
-              <w:fldChar w:fldCharType="separate"/>
-            </w:r>
-            <w:r>
-              <w:rPr>
-                <w:noProof/>
-                <w:webHidden/>
-              </w:rPr>
-              <w:t>5</w:t>
-            </w:r>
-            <w:r>
-              <w:rPr>
-                <w:noProof/>
-                <w:webHidden/>
-              </w:rPr>
-              <w:fldChar w:fldCharType="end"/>
-            </w:r>
-          </w:hyperlink>
-        </w:p>
-        <w:p>
-          <w:pPr>
-            <w:pStyle w:val="TOC2"/>
-            <w:rPr>
-              <w:noProof/>
-              <w:sz w:val="22"/>
-              <w:szCs w:val="22"/>
-            </w:rPr>
-          </w:pPr>
-          <w:hyperlink w:anchor="_Toc529785523" w:history="1">
-            <w:r>
-              <w:rPr>
-                <w:rStyle w:val="Hyperlink"/>
-                <w:noProof/>
-              </w:rPr>
-              <w:t>9.</w:t>
-            </w:r>
-            <w:r>
-              <w:rPr>
-                <w:noProof/>
-                <w:sz w:val="22"/>
-                <w:szCs w:val="22"/>
-              </w:rPr>
-              <w:tab/>
-            </w:r>
-            <w:r>
-              <w:rPr>
-                <w:rStyle w:val="Hyperlink"/>
-                <w:noProof/>
-              </w:rPr>
-              <w:t>Open Systems</w:t>
-            </w:r>
-            <w:r>
-              <w:rPr>
-                <w:noProof/>
-                <w:webHidden/>
-              </w:rPr>
-              <w:tab/>
-            </w:r>
-            <w:r>
-              <w:rPr>
-                <w:noProof/>
-                <w:webHidden/>
-              </w:rPr>
-              <w:fldChar w:fldCharType="begin"/>
-            </w:r>
-            <w:r>
-              <w:rPr>
-                <w:noProof/>
-                <w:webHidden/>
-              </w:rPr>
-              <w:instrText xml:space="preserve"> PAGEREF _Toc529785523 \h </w:instrText>
-            </w:r>
-            <w:r>
-              <w:rPr>
-                <w:noProof/>
-                <w:webHidden/>
-              </w:rPr>
-            </w:r>
-            <w:r>
-              <w:rPr>
-                <w:noProof/>
-                <w:webHidden/>
-              </w:rPr>
-              <w:fldChar w:fldCharType="separate"/>
-            </w:r>
-            <w:r>
-              <w:rPr>
-                <w:noProof/>
-                <w:webHidden/>
-              </w:rPr>
-              <w:t>6</w:t>
-            </w:r>
-            <w:r>
-              <w:rPr>
-                <w:noProof/>
-                <w:webHidden/>
-              </w:rPr>
-              <w:fldChar w:fldCharType="end"/>
-            </w:r>
-          </w:hyperlink>
-        </w:p>
-        <w:p>
-          <w:pPr>
-            <w:pStyle w:val="TOC2"/>
-            <w:rPr>
-              <w:noProof/>
-              <w:sz w:val="22"/>
-              <w:szCs w:val="22"/>
-            </w:rPr>
-          </w:pPr>
-          <w:hyperlink w:anchor="_Toc529785524" w:history="1">
-            <w:r>
-              <w:rPr>
-                <w:rStyle w:val="Hyperlink"/>
-                <w:noProof/>
-              </w:rPr>
-              <w:t>10.</w:t>
-            </w:r>
-            <w:r>
-              <w:rPr>
-                <w:noProof/>
-                <w:sz w:val="22"/>
-                <w:szCs w:val="22"/>
-              </w:rPr>
-              <w:tab/>
-            </w:r>
-            <w:r>
-              <w:rPr>
-                <w:rStyle w:val="Hyperlink"/>
-                <w:noProof/>
-              </w:rPr>
-              <w:t>Peer to Peer Architecture Style</w:t>
-            </w:r>
-            <w:r>
-              <w:rPr>
-                <w:noProof/>
-                <w:webHidden/>
-              </w:rPr>
-              <w:tab/>
-            </w:r>
-            <w:r>
-              <w:rPr>
-                <w:noProof/>
-                <w:webHidden/>
-              </w:rPr>
-              <w:fldChar w:fldCharType="begin"/>
-            </w:r>
-            <w:r>
-              <w:rPr>
-                <w:noProof/>
-                <w:webHidden/>
-              </w:rPr>
-              <w:instrText xml:space="preserve"> PAGEREF _Toc529785524 \h </w:instrText>
-            </w:r>
-            <w:r>
-              <w:rPr>
-                <w:noProof/>
-                <w:webHidden/>
-              </w:rPr>
-            </w:r>
-            <w:r>
-              <w:rPr>
-                <w:noProof/>
-                <w:webHidden/>
-              </w:rPr>
-              <w:fldChar w:fldCharType="separate"/>
-            </w:r>
-            <w:r>
-              <w:rPr>
-                <w:noProof/>
-                <w:webHidden/>
-              </w:rPr>
-              <w:t>6</w:t>
-            </w:r>
-            <w:r>
-              <w:rPr>
-                <w:noProof/>
-                <w:webHidden/>
-              </w:rPr>
-              <w:fldChar w:fldCharType="end"/>
-            </w:r>
-          </w:hyperlink>
-        </w:p>
-        <w:p>
-          <w:pPr>
-            <w:pStyle w:val="TOC2"/>
-            <w:rPr>
-              <w:noProof/>
-              <w:sz w:val="22"/>
-              <w:szCs w:val="22"/>
-            </w:rPr>
-          </w:pPr>
-          <w:hyperlink w:anchor="_Toc529785525" w:history="1">
-            <w:r>
-              <w:rPr>
-                <w:rStyle w:val="Hyperlink"/>
-                <w:noProof/>
-              </w:rPr>
-              <w:t>11.</w:t>
-            </w:r>
-            <w:r>
-              <w:rPr>
-                <w:noProof/>
-                <w:sz w:val="22"/>
-                <w:szCs w:val="22"/>
-              </w:rPr>
-              <w:tab/>
-            </w:r>
-            <w:r>
-              <w:rPr>
-                <w:rStyle w:val="Hyperlink"/>
-                <w:noProof/>
-              </w:rPr>
-              <w:t>Bluetooth</w:t>
-            </w:r>
-            <w:r>
-              <w:rPr>
-                <w:noProof/>
-                <w:webHidden/>
-              </w:rPr>
-              <w:tab/>
-            </w:r>
-            <w:r>
-              <w:rPr>
-                <w:noProof/>
-                <w:webHidden/>
-              </w:rPr>
-              <w:fldChar w:fldCharType="begin"/>
-            </w:r>
-            <w:r>
-              <w:rPr>
-                <w:noProof/>
-                <w:webHidden/>
-              </w:rPr>
-              <w:instrText xml:space="preserve"> PAGEREF _Toc529785525 \h </w:instrText>
-            </w:r>
-            <w:r>
-              <w:rPr>
-                <w:noProof/>
-                <w:webHidden/>
-              </w:rPr>
-            </w:r>
-            <w:r>
-              <w:rPr>
-                <w:noProof/>
-                <w:webHidden/>
-              </w:rPr>
-              <w:fldChar w:fldCharType="separate"/>
-            </w:r>
-            <w:r>
-              <w:rPr>
-                <w:noProof/>
-                <w:webHidden/>
-              </w:rPr>
-              <w:t>6</w:t>
-            </w:r>
-            <w:r>
-              <w:rPr>
-                <w:noProof/>
-                <w:webHidden/>
-              </w:rPr>
-              <w:fldChar w:fldCharType="end"/>
-            </w:r>
-          </w:hyperlink>
-        </w:p>
-        <w:p>
-          <w:pPr>
-            <w:pStyle w:val="TOC2"/>
-            <w:rPr>
-              <w:noProof/>
-              <w:sz w:val="22"/>
-              <w:szCs w:val="22"/>
-            </w:rPr>
-          </w:pPr>
-          <w:hyperlink w:anchor="_Toc529785526" w:history="1">
-            <w:r>
-              <w:rPr>
-                <w:rStyle w:val="Hyperlink"/>
-                <w:noProof/>
-              </w:rPr>
-              <w:t>12.</w:t>
-            </w:r>
-            <w:r>
-              <w:rPr>
-                <w:noProof/>
-                <w:sz w:val="22"/>
-                <w:szCs w:val="22"/>
-              </w:rPr>
-              <w:tab/>
-            </w:r>
-            <w:r>
-              <w:rPr>
-                <w:rStyle w:val="Hyperlink"/>
-                <w:noProof/>
-              </w:rPr>
-              <w:t>Asymmetric Encryption</w:t>
-            </w:r>
-            <w:r>
-              <w:rPr>
-                <w:noProof/>
-                <w:webHidden/>
-              </w:rPr>
-              <w:tab/>
-            </w:r>
-            <w:r>
-              <w:rPr>
-                <w:noProof/>
-                <w:webHidden/>
-              </w:rPr>
-              <w:fldChar w:fldCharType="begin"/>
-            </w:r>
-            <w:r>
-              <w:rPr>
-                <w:noProof/>
-                <w:webHidden/>
-              </w:rPr>
-              <w:instrText xml:space="preserve"> PAGEREF _Toc529785526 \h </w:instrText>
-            </w:r>
-            <w:r>
-              <w:rPr>
-                <w:noProof/>
-                <w:webHidden/>
-              </w:rPr>
-            </w:r>
-            <w:r>
-              <w:rPr>
-                <w:noProof/>
-                <w:webHidden/>
-              </w:rPr>
-              <w:fldChar w:fldCharType="separate"/>
-            </w:r>
-            <w:r>
-              <w:rPr>
-                <w:noProof/>
-                <w:webHidden/>
-              </w:rPr>
-              <w:t>6</w:t>
-            </w:r>
-            <w:r>
-              <w:rPr>
-                <w:noProof/>
-                <w:webHidden/>
-              </w:rPr>
-              <w:fldChar w:fldCharType="end"/>
-            </w:r>
-          </w:hyperlink>
-        </w:p>
-        <w:p>
-          <w:pPr>
-            <w:pStyle w:val="TOC2"/>
-            <w:rPr>
-              <w:noProof/>
-              <w:sz w:val="22"/>
-              <w:szCs w:val="22"/>
-            </w:rPr>
-          </w:pPr>
-          <w:hyperlink w:anchor="_Toc529785527" w:history="1">
-            <w:r>
-              <w:rPr>
-                <w:rStyle w:val="Hyperlink"/>
-                <w:noProof/>
-              </w:rPr>
-              <w:t>13.</w:t>
-            </w:r>
-            <w:r>
-              <w:rPr>
-                <w:noProof/>
-                <w:sz w:val="22"/>
-                <w:szCs w:val="22"/>
-              </w:rPr>
-              <w:tab/>
-            </w:r>
-            <w:r>
-              <w:rPr>
-                <w:rStyle w:val="Hyperlink"/>
-                <w:noProof/>
-              </w:rPr>
-              <w:t>Data Hash</w:t>
-            </w:r>
-            <w:r>
-              <w:rPr>
-                <w:noProof/>
-                <w:webHidden/>
-              </w:rPr>
-              <w:tab/>
-            </w:r>
-            <w:r>
-              <w:rPr>
-                <w:noProof/>
-                <w:webHidden/>
-              </w:rPr>
-              <w:fldChar w:fldCharType="begin"/>
-            </w:r>
-            <w:r>
-              <w:rPr>
-                <w:noProof/>
-                <w:webHidden/>
-              </w:rPr>
-              <w:instrText xml:space="preserve"> PAGEREF _Toc529785527 \h </w:instrText>
-            </w:r>
-            <w:r>
-              <w:rPr>
-                <w:noProof/>
-                <w:webHidden/>
-              </w:rPr>
-            </w:r>
-            <w:r>
-              <w:rPr>
-                <w:noProof/>
-                <w:webHidden/>
-              </w:rPr>
-              <w:fldChar w:fldCharType="separate"/>
-            </w:r>
-            <w:r>
-              <w:rPr>
-                <w:noProof/>
-                <w:webHidden/>
-              </w:rPr>
-              <w:t>7</w:t>
-            </w:r>
-            <w:r>
-              <w:rPr>
-                <w:noProof/>
-                <w:webHidden/>
-              </w:rPr>
-              <w:fldChar w:fldCharType="end"/>
-            </w:r>
-          </w:hyperlink>
-        </w:p>
-        <w:p>
-          <w:pPr>
-            <w:pStyle w:val="TOC2"/>
-            <w:rPr>
-              <w:noProof/>
-              <w:sz w:val="22"/>
-              <w:szCs w:val="22"/>
-            </w:rPr>
-          </w:pPr>
-          <w:hyperlink w:anchor="_Toc529785528" w:history="1">
-            <w:r>
-              <w:rPr>
-                <w:rStyle w:val="Hyperlink"/>
-                <w:noProof/>
-              </w:rPr>
-              <w:t>14.</w:t>
-            </w:r>
-            <w:r>
-              <w:rPr>
-                <w:noProof/>
-                <w:sz w:val="22"/>
-                <w:szCs w:val="22"/>
-              </w:rPr>
-              <w:tab/>
-            </w:r>
-            <w:r>
-              <w:rPr>
-                <w:rStyle w:val="Hyperlink"/>
-                <w:noProof/>
-              </w:rPr>
-              <w:t>Network Address Translation</w:t>
-            </w:r>
-            <w:r>
-              <w:rPr>
-                <w:noProof/>
-                <w:webHidden/>
-              </w:rPr>
-              <w:tab/>
-            </w:r>
-            <w:r>
-              <w:rPr>
-                <w:noProof/>
-                <w:webHidden/>
-              </w:rPr>
-              <w:fldChar w:fldCharType="begin"/>
-            </w:r>
-            <w:r>
-              <w:rPr>
-                <w:noProof/>
-                <w:webHidden/>
-              </w:rPr>
-              <w:instrText xml:space="preserve"> PAGEREF _Toc529785528 \h </w:instrText>
-            </w:r>
-            <w:r>
-              <w:rPr>
-                <w:noProof/>
-                <w:webHidden/>
-              </w:rPr>
-            </w:r>
-            <w:r>
-              <w:rPr>
-                <w:noProof/>
-                <w:webHidden/>
-              </w:rPr>
-              <w:fldChar w:fldCharType="separate"/>
-            </w:r>
-            <w:r>
-              <w:rPr>
-                <w:noProof/>
-                <w:webHidden/>
-              </w:rPr>
-              <w:t>7</w:t>
-            </w:r>
-            <w:r>
-              <w:rPr>
-                <w:noProof/>
-                <w:webHidden/>
-              </w:rPr>
-              <w:fldChar w:fldCharType="end"/>
-            </w:r>
-          </w:hyperlink>
-        </w:p>
-        <w:p>
-          <w:pPr>
-            <w:pStyle w:val="TOC2"/>
-            <w:rPr>
-              <w:noProof/>
-              <w:sz w:val="22"/>
-              <w:szCs w:val="22"/>
-            </w:rPr>
-          </w:pPr>
-          <w:hyperlink w:anchor="_Toc529785529" w:history="1">
-            <w:r>
-              <w:rPr>
-                <w:rStyle w:val="Hyperlink"/>
-                <w:noProof/>
-              </w:rPr>
-              <w:t>15.</w:t>
-            </w:r>
-            <w:r>
-              <w:rPr>
-                <w:noProof/>
-                <w:sz w:val="22"/>
-                <w:szCs w:val="22"/>
-              </w:rPr>
-              <w:tab/>
-            </w:r>
-            <w:r>
-              <w:rPr>
-                <w:rStyle w:val="Hyperlink"/>
-                <w:noProof/>
-              </w:rPr>
-              <w:t>Symmetric Encryption</w:t>
-            </w:r>
-            <w:r>
-              <w:rPr>
-                <w:noProof/>
-                <w:webHidden/>
-              </w:rPr>
-              <w:tab/>
-            </w:r>
-            <w:r>
-              <w:rPr>
-                <w:noProof/>
-                <w:webHidden/>
-              </w:rPr>
-              <w:fldChar w:fldCharType="begin"/>
-            </w:r>
-            <w:r>
-              <w:rPr>
-                <w:noProof/>
-                <w:webHidden/>
-              </w:rPr>
-              <w:instrText xml:space="preserve"> PAGEREF _Toc529785529 \h </w:instrText>
-            </w:r>
-            <w:r>
-              <w:rPr>
-                <w:noProof/>
-                <w:webHidden/>
-              </w:rPr>
-            </w:r>
-            <w:r>
-              <w:rPr>
-                <w:noProof/>
-                <w:webHidden/>
-              </w:rPr>
-              <w:fldChar w:fldCharType="separate"/>
-            </w:r>
-            <w:r>
-              <w:rPr>
-                <w:noProof/>
-                <w:webHidden/>
-              </w:rPr>
-              <w:t>7</w:t>
-            </w:r>
-            <w:r>
-              <w:rPr>
-                <w:noProof/>
-                <w:webHidden/>
-              </w:rPr>
-              <w:fldChar w:fldCharType="end"/>
-            </w:r>
-          </w:hyperlink>
-        </w:p>
-        <w:p>
-          <w:pPr>
-            <w:pStyle w:val="TOC1"/>
-            <w:rPr>
-              <w:noProof/>
-              <w:sz w:val="22"/>
-              <w:szCs w:val="22"/>
-            </w:rPr>
-          </w:pPr>
-          <w:hyperlink w:anchor="_Toc529785530" w:history="1">
-            <w:r>
-              <w:rPr>
-                <w:rStyle w:val="Hyperlink"/>
-                <w:noProof/>
-                <w:lang w:val="en-GB"/>
-              </w:rPr>
-              <w:t>Forum Postings</w:t>
-            </w:r>
-            <w:r>
-              <w:rPr>
-                <w:noProof/>
-                <w:webHidden/>
-              </w:rPr>
-              <w:tab/>
-            </w:r>
-            <w:r>
-              <w:rPr>
-                <w:noProof/>
-                <w:webHidden/>
-              </w:rPr>
-              <w:fldChar w:fldCharType="begin"/>
-            </w:r>
-            <w:r>
-              <w:rPr>
-                <w:noProof/>
-                <w:webHidden/>
-              </w:rPr>
-              <w:instrText xml:space="preserve"> PAGEREF _Toc529785530 \h </w:instrText>
-            </w:r>
-            <w:r>
-              <w:rPr>
-                <w:noProof/>
-                <w:webHidden/>
-              </w:rPr>
-            </w:r>
-            <w:r>
-              <w:rPr>
-                <w:noProof/>
-                <w:webHidden/>
-              </w:rPr>
-              <w:fldChar w:fldCharType="separate"/>
-            </w:r>
-            <w:r>
-              <w:rPr>
-                <w:noProof/>
-                <w:webHidden/>
-              </w:rPr>
-              <w:t>8</w:t>
+              <w:t>9</w:t>
             </w:r>
             <w:r>
               <w:rPr>
@@ -1759,7 +2216,7 @@
               <w:szCs w:val="22"/>
             </w:rPr>
           </w:pPr>
-          <w:hyperlink w:anchor="_Toc529785531" w:history="1">
+          <w:hyperlink w:anchor="_Toc529805101" w:history="1">
             <w:r>
               <w:rPr>
                 <w:rStyle w:val="Hyperlink"/>
@@ -1786,7 +2243,7 @@
                 <w:noProof/>
                 <w:webHidden/>
               </w:rPr>
-              <w:instrText xml:space="preserve"> PAGEREF _Toc529785531 \h </w:instrText>
+              <w:instrText xml:space="preserve"> PAGEREF _Toc529805101 \h </w:instrText>
             </w:r>
             <w:r>
               <w:rPr>
@@ -1806,7 +2263,7 @@
                 <w:noProof/>
                 <w:webHidden/>
               </w:rPr>
-              <w:t>8</w:t>
+              <w:t>9</w:t>
             </w:r>
             <w:r>
               <w:rPr>
@@ -1826,7 +2283,7 @@
               <w:szCs w:val="22"/>
             </w:rPr>
           </w:pPr>
-          <w:hyperlink w:anchor="_Toc529785532" w:history="1">
+          <w:hyperlink w:anchor="_Toc529805102" w:history="1">
             <w:r>
               <w:rPr>
                 <w:rStyle w:val="Hyperlink"/>
@@ -1853,7 +2310,7 @@
                 <w:noProof/>
                 <w:webHidden/>
               </w:rPr>
-              <w:instrText xml:space="preserve"> PAGEREF _Toc529785532 \h </w:instrText>
+              <w:instrText xml:space="preserve"> PAGEREF _Toc529805102 \h </w:instrText>
             </w:r>
             <w:r>
               <w:rPr>
@@ -1873,7 +2330,7 @@
                 <w:noProof/>
                 <w:webHidden/>
               </w:rPr>
-              <w:t>8</w:t>
+              <w:t>9</w:t>
             </w:r>
             <w:r>
               <w:rPr>
@@ -1893,7 +2350,7 @@
               <w:szCs w:val="22"/>
             </w:rPr>
           </w:pPr>
-          <w:hyperlink w:anchor="_Toc529785533" w:history="1">
+          <w:hyperlink w:anchor="_Toc529805103" w:history="1">
             <w:r>
               <w:rPr>
                 <w:rStyle w:val="Hyperlink"/>
@@ -1928,7 +2385,7 @@
                 <w:noProof/>
                 <w:webHidden/>
               </w:rPr>
-              <w:instrText xml:space="preserve"> PAGEREF _Toc529785533 \h </w:instrText>
+              <w:instrText xml:space="preserve"> PAGEREF _Toc529805103 \h </w:instrText>
             </w:r>
             <w:r>
               <w:rPr>
@@ -1948,7 +2405,7 @@
                 <w:noProof/>
                 <w:webHidden/>
               </w:rPr>
-              <w:t>8</w:t>
+              <w:t>9</w:t>
             </w:r>
             <w:r>
               <w:rPr>
@@ -1968,7 +2425,7 @@
               <w:szCs w:val="22"/>
             </w:rPr>
           </w:pPr>
-          <w:hyperlink w:anchor="_Toc529785534" w:history="1">
+          <w:hyperlink w:anchor="_Toc529805104" w:history="1">
             <w:r>
               <w:rPr>
                 <w:rStyle w:val="Hyperlink"/>
@@ -1995,7 +2452,7 @@
                 <w:noProof/>
                 <w:webHidden/>
               </w:rPr>
-              <w:instrText xml:space="preserve"> PAGEREF _Toc529785534 \h </w:instrText>
+              <w:instrText xml:space="preserve"> PAGEREF _Toc529805104 \h </w:instrText>
             </w:r>
             <w:r>
               <w:rPr>
@@ -2015,7 +2472,7 @@
                 <w:noProof/>
                 <w:webHidden/>
               </w:rPr>
-              <w:t>8</w:t>
+              <w:t>9</w:t>
             </w:r>
             <w:r>
               <w:rPr>
@@ -2035,7 +2492,7 @@
               <w:szCs w:val="22"/>
             </w:rPr>
           </w:pPr>
-          <w:hyperlink w:anchor="_Toc529785535" w:history="1">
+          <w:hyperlink w:anchor="_Toc529805105" w:history="1">
             <w:r>
               <w:rPr>
                 <w:rStyle w:val="Hyperlink"/>
@@ -2063,7 +2520,7 @@
                 <w:noProof/>
                 <w:webHidden/>
               </w:rPr>
-              <w:instrText xml:space="preserve"> PAGEREF _Toc529785535 \h </w:instrText>
+              <w:instrText xml:space="preserve"> PAGEREF _Toc529805105 \h </w:instrText>
             </w:r>
             <w:r>
               <w:rPr>
@@ -2083,7 +2540,7 @@
                 <w:noProof/>
                 <w:webHidden/>
               </w:rPr>
-              <w:t>8</w:t>
+              <w:t>9</w:t>
             </w:r>
             <w:r>
               <w:rPr>
@@ -2103,7 +2560,7 @@
               <w:szCs w:val="22"/>
             </w:rPr>
           </w:pPr>
-          <w:hyperlink w:anchor="_Toc529785536" w:history="1">
+          <w:hyperlink w:anchor="_Toc529805106" w:history="1">
             <w:r>
               <w:rPr>
                 <w:rStyle w:val="Hyperlink"/>
@@ -2131,7 +2588,7 @@
                 <w:noProof/>
                 <w:webHidden/>
               </w:rPr>
-              <w:instrText xml:space="preserve"> PAGEREF _Toc529785536 \h </w:instrText>
+              <w:instrText xml:space="preserve"> PAGEREF _Toc529805106 \h </w:instrText>
             </w:r>
             <w:r>
               <w:rPr>
@@ -2151,7 +2608,7 @@
                 <w:noProof/>
                 <w:webHidden/>
               </w:rPr>
-              <w:t>8</w:t>
+              <w:t>9</w:t>
             </w:r>
             <w:r>
               <w:rPr>
@@ -2171,7 +2628,7 @@
               <w:szCs w:val="22"/>
             </w:rPr>
           </w:pPr>
-          <w:hyperlink w:anchor="_Toc529785537" w:history="1">
+          <w:hyperlink w:anchor="_Toc529805107" w:history="1">
             <w:r>
               <w:rPr>
                 <w:rStyle w:val="Hyperlink"/>
@@ -2199,7 +2656,7 @@
                 <w:noProof/>
                 <w:webHidden/>
               </w:rPr>
-              <w:instrText xml:space="preserve"> PAGEREF _Toc529785537 \h </w:instrText>
+              <w:instrText xml:space="preserve"> PAGEREF _Toc529805107 \h </w:instrText>
             </w:r>
             <w:r>
               <w:rPr>
@@ -2219,7 +2676,7 @@
                 <w:noProof/>
                 <w:webHidden/>
               </w:rPr>
-              <w:t>9</w:t>
+              <w:t>10</w:t>
             </w:r>
             <w:r>
               <w:rPr>
@@ -2239,7 +2696,7 @@
               <w:szCs w:val="22"/>
             </w:rPr>
           </w:pPr>
-          <w:hyperlink w:anchor="_Toc529785538" w:history="1">
+          <w:hyperlink w:anchor="_Toc529805108" w:history="1">
             <w:r>
               <w:rPr>
                 <w:rStyle w:val="Hyperlink"/>
@@ -2267,7 +2724,7 @@
                 <w:noProof/>
                 <w:webHidden/>
               </w:rPr>
-              <w:instrText xml:space="preserve"> PAGEREF _Toc529785538 \h </w:instrText>
+              <w:instrText xml:space="preserve"> PAGEREF _Toc529805108 \h </w:instrText>
             </w:r>
             <w:r>
               <w:rPr>
@@ -2287,7 +2744,7 @@
                 <w:noProof/>
                 <w:webHidden/>
               </w:rPr>
-              <w:t>9</w:t>
+              <w:t>10</w:t>
             </w:r>
             <w:r>
               <w:rPr>
@@ -2307,7 +2764,7 @@
               <w:szCs w:val="22"/>
             </w:rPr>
           </w:pPr>
-          <w:hyperlink w:anchor="_Toc529785539" w:history="1">
+          <w:hyperlink w:anchor="_Toc529805109" w:history="1">
             <w:r>
               <w:rPr>
                 <w:rStyle w:val="Hyperlink"/>
@@ -2334,7 +2791,7 @@
                 <w:noProof/>
                 <w:webHidden/>
               </w:rPr>
-              <w:instrText xml:space="preserve"> PAGEREF _Toc529785539 \h </w:instrText>
+              <w:instrText xml:space="preserve"> PAGEREF _Toc529805109 \h </w:instrText>
             </w:r>
             <w:r>
               <w:rPr>
@@ -2354,7 +2811,7 @@
                 <w:noProof/>
                 <w:webHidden/>
               </w:rPr>
-              <w:t>9</w:t>
+              <w:t>10</w:t>
             </w:r>
             <w:r>
               <w:rPr>
@@ -2374,7 +2831,7 @@
               <w:szCs w:val="22"/>
             </w:rPr>
           </w:pPr>
-          <w:hyperlink w:anchor="_Toc529785540" w:history="1">
+          <w:hyperlink w:anchor="_Toc529805110" w:history="1">
             <w:r>
               <w:rPr>
                 <w:rStyle w:val="Hyperlink"/>
@@ -2401,7 +2858,7 @@
                 <w:noProof/>
                 <w:webHidden/>
               </w:rPr>
-              <w:instrText xml:space="preserve"> PAGEREF _Toc529785540 \h </w:instrText>
+              <w:instrText xml:space="preserve"> PAGEREF _Toc529805110 \h </w:instrText>
             </w:r>
             <w:r>
               <w:rPr>
@@ -2421,7 +2878,7 @@
                 <w:noProof/>
                 <w:webHidden/>
               </w:rPr>
-              <w:t>9</w:t>
+              <w:t>10</w:t>
             </w:r>
             <w:r>
               <w:rPr>
@@ -2441,7 +2898,7 @@
               <w:szCs w:val="22"/>
             </w:rPr>
           </w:pPr>
-          <w:hyperlink w:anchor="_Toc529785541" w:history="1">
+          <w:hyperlink w:anchor="_Toc529805111" w:history="1">
             <w:r>
               <w:rPr>
                 <w:rStyle w:val="Hyperlink"/>
@@ -2468,7 +2925,7 @@
                 <w:noProof/>
                 <w:webHidden/>
               </w:rPr>
-              <w:instrText xml:space="preserve"> PAGEREF _Toc529785541 \h </w:instrText>
+              <w:instrText xml:space="preserve"> PAGEREF _Toc529805111 \h </w:instrText>
             </w:r>
             <w:r>
               <w:rPr>
@@ -2488,7 +2945,7 @@
                 <w:noProof/>
                 <w:webHidden/>
               </w:rPr>
-              <w:t>10</w:t>
+              <w:t>11</w:t>
             </w:r>
             <w:r>
               <w:rPr>
@@ -2508,7 +2965,7 @@
               <w:szCs w:val="22"/>
             </w:rPr>
           </w:pPr>
-          <w:hyperlink w:anchor="_Toc529785542" w:history="1">
+          <w:hyperlink w:anchor="_Toc529805112" w:history="1">
             <w:r>
               <w:rPr>
                 <w:rStyle w:val="Hyperlink"/>
@@ -2536,7 +2993,7 @@
                 <w:noProof/>
                 <w:webHidden/>
               </w:rPr>
-              <w:instrText xml:space="preserve"> PAGEREF _Toc529785542 \h </w:instrText>
+              <w:instrText xml:space="preserve"> PAGEREF _Toc529805112 \h </w:instrText>
             </w:r>
             <w:r>
               <w:rPr>
@@ -2556,7 +3013,7 @@
                 <w:noProof/>
                 <w:webHidden/>
               </w:rPr>
-              <w:t>11</w:t>
+              <w:t>12</w:t>
             </w:r>
             <w:r>
               <w:rPr>
@@ -2642,15 +3099,14 @@
           <w:lang w:val="en-GB"/>
         </w:rPr>
       </w:pPr>
-      <w:bookmarkStart w:id="2" w:name="_Toc529785513"/>
+      <w:bookmarkStart w:id="3" w:name="_Toc529805078"/>
       <w:r>
         <w:rPr>
           <w:lang w:val="en-GB"/>
         </w:rPr>
-        <w:lastRenderedPageBreak/>
         <w:t>Summary</w:t>
       </w:r>
-      <w:bookmarkEnd w:id="2"/>
+      <w:bookmarkEnd w:id="3"/>
     </w:p>
     <w:p>
       <w:pPr>
@@ -2669,8 +3125,6 @@
       <w:r>
         <w:t>2476</w:t>
       </w:r>
-      <w:bookmarkStart w:id="3" w:name="_GoBack"/>
-      <w:bookmarkEnd w:id="3"/>
       <w:r>
         <w:t xml:space="preserve"> </w:t>
       </w:r>
@@ -2898,7 +3352,7 @@
           <w:lang w:val="en-GB"/>
         </w:rPr>
       </w:pPr>
-      <w:bookmarkStart w:id="4" w:name="_Toc529785514"/>
+      <w:bookmarkStart w:id="4" w:name="_Toc529805079"/>
       <w:r>
         <w:rPr>
           <w:lang w:val="en-GB"/>
@@ -2922,7 +3376,7 @@
           <w:lang w:val="en-GB"/>
         </w:rPr>
       </w:pPr>
-      <w:bookmarkStart w:id="5" w:name="_Toc529785515"/>
+      <w:bookmarkStart w:id="5" w:name="_Toc529805080"/>
       <w:r>
         <w:rPr>
           <w:lang w:val="en-GB"/>
@@ -2952,7 +3406,7 @@
           <w:lang w:val="en-GB"/>
         </w:rPr>
       </w:pPr>
-      <w:bookmarkStart w:id="6" w:name="_Toc529785516"/>
+      <w:bookmarkStart w:id="6" w:name="_Toc529805081"/>
       <w:r>
         <w:rPr>
           <w:lang w:val="en-GB"/>
@@ -3052,7 +3506,7 @@
           <w:lang w:val="en-GB"/>
         </w:rPr>
       </w:pPr>
-      <w:bookmarkStart w:id="7" w:name="_Toc529785517"/>
+      <w:bookmarkStart w:id="7" w:name="_Toc529805082"/>
       <w:r>
         <w:rPr>
           <w:lang w:val="en-GB"/>
@@ -3088,7 +3542,7 @@
           <w:lang w:val="en-GB"/>
         </w:rPr>
       </w:pPr>
-      <w:bookmarkStart w:id="8" w:name="_Toc529785518"/>
+      <w:bookmarkStart w:id="8" w:name="_Toc529805083"/>
       <w:r>
         <w:rPr>
           <w:lang w:val="en-GB"/>
@@ -3132,7 +3586,7 @@
           <w:lang w:val="en-GB"/>
         </w:rPr>
       </w:pPr>
-      <w:bookmarkStart w:id="9" w:name="_Toc529785519"/>
+      <w:bookmarkStart w:id="9" w:name="_Toc529805084"/>
       <w:r>
         <w:rPr>
           <w:lang w:val="en-GB"/>
@@ -3169,7 +3623,7 @@
           <w:lang w:val="en-GB"/>
         </w:rPr>
       </w:pPr>
-      <w:bookmarkStart w:id="10" w:name="_Toc529785520"/>
+      <w:bookmarkStart w:id="10" w:name="_Toc529805085"/>
       <w:r>
         <w:rPr>
           <w:lang w:val="en-GB"/>
@@ -3199,7 +3653,7 @@
           <w:lang w:val="en-GB"/>
         </w:rPr>
       </w:pPr>
-      <w:bookmarkStart w:id="11" w:name="_Toc529785521"/>
+      <w:bookmarkStart w:id="11" w:name="_Toc529805086"/>
       <w:r>
         <w:rPr>
           <w:lang w:val="en-GB"/>
@@ -3241,7 +3695,7 @@
           <w:lang w:val="en-GB"/>
         </w:rPr>
       </w:pPr>
-      <w:bookmarkStart w:id="12" w:name="_Toc529785522"/>
+      <w:bookmarkStart w:id="12" w:name="_Toc529805087"/>
       <w:r>
         <w:rPr>
           <w:lang w:val="en-GB"/>
@@ -3304,7 +3758,7 @@
       <w:pPr>
         <w:pStyle w:val="Heading2"/>
       </w:pPr>
-      <w:bookmarkStart w:id="13" w:name="_Toc529785523"/>
+      <w:bookmarkStart w:id="13" w:name="_Toc529805088"/>
       <w:r>
         <w:t>Open Systems</w:t>
       </w:r>
@@ -3356,7 +3810,7 @@
       <w:pPr>
         <w:pStyle w:val="Heading2"/>
       </w:pPr>
-      <w:bookmarkStart w:id="14" w:name="_Toc529785524"/>
+      <w:bookmarkStart w:id="14" w:name="_Toc529805089"/>
       <w:r>
         <w:t xml:space="preserve">Peer to Peer </w:t>
       </w:r>
@@ -3411,7 +3865,7 @@
       <w:pPr>
         <w:pStyle w:val="Heading2"/>
       </w:pPr>
-      <w:bookmarkStart w:id="15" w:name="_Toc529785525"/>
+      <w:bookmarkStart w:id="15" w:name="_Toc529805090"/>
       <w:r>
         <w:t>Bluetooth</w:t>
       </w:r>
@@ -3432,7 +3886,7 @@
       <w:pPr>
         <w:pStyle w:val="Heading2"/>
       </w:pPr>
-      <w:bookmarkStart w:id="16" w:name="_Toc529785526"/>
+      <w:bookmarkStart w:id="16" w:name="_Toc529805091"/>
       <w:r>
         <w:t>Asymmetric Encryption</w:t>
       </w:r>
@@ -3468,7 +3922,7 @@
       <w:pPr>
         <w:pStyle w:val="Heading2"/>
       </w:pPr>
-      <w:bookmarkStart w:id="17" w:name="_Toc529785528"/>
+      <w:bookmarkStart w:id="17" w:name="_Toc529805092"/>
       <w:r>
         <w:t>Network Address Translation</w:t>
       </w:r>
@@ -3526,7 +3980,7 @@
       <w:pPr>
         <w:pStyle w:val="Heading2"/>
       </w:pPr>
-      <w:bookmarkStart w:id="18" w:name="_Toc529785529"/>
+      <w:bookmarkStart w:id="18" w:name="_Toc529805093"/>
       <w:r>
         <w:lastRenderedPageBreak/>
         <w:t>Symmetric Encryption</w:t>
@@ -3557,9 +4011,11 @@
       <w:pPr>
         <w:pStyle w:val="Heading2"/>
       </w:pPr>
+      <w:bookmarkStart w:id="19" w:name="_Toc529805094"/>
       <w:r>
         <w:t>Hash Function</w:t>
       </w:r>
+      <w:bookmarkEnd w:id="19"/>
     </w:p>
     <w:p>
       <w:pPr>
@@ -3582,9 +4038,11 @@
       <w:pPr>
         <w:pStyle w:val="Heading2"/>
       </w:pPr>
+      <w:bookmarkStart w:id="20" w:name="_Toc529805095"/>
       <w:r>
         <w:t>Serialization</w:t>
       </w:r>
+      <w:bookmarkEnd w:id="20"/>
     </w:p>
     <w:p>
       <w:pPr>
@@ -3641,9 +4099,11 @@
       <w:pPr>
         <w:pStyle w:val="Heading2"/>
       </w:pPr>
+      <w:bookmarkStart w:id="21" w:name="_Toc529805096"/>
       <w:r>
         <w:t>One Time Pad</w:t>
       </w:r>
+      <w:bookmarkEnd w:id="21"/>
     </w:p>
     <w:p>
       <w:pPr>
@@ -3673,9 +4133,11 @@
       <w:pPr>
         <w:pStyle w:val="Heading2"/>
       </w:pPr>
+      <w:bookmarkStart w:id="22" w:name="_Toc529805097"/>
       <w:r>
         <w:t>Code</w:t>
       </w:r>
+      <w:bookmarkEnd w:id="22"/>
     </w:p>
     <w:p>
       <w:pPr>
@@ -3717,9 +4179,11 @@
       <w:pPr>
         <w:pStyle w:val="Heading2"/>
       </w:pPr>
+      <w:bookmarkStart w:id="23" w:name="_Toc529805098"/>
       <w:r>
         <w:t>RPC</w:t>
       </w:r>
+      <w:bookmarkEnd w:id="23"/>
     </w:p>
     <w:p>
       <w:pPr>
@@ -3745,9 +4209,11 @@
       <w:pPr>
         <w:pStyle w:val="Heading2"/>
       </w:pPr>
+      <w:bookmarkStart w:id="24" w:name="_Toc529805099"/>
       <w:r>
         <w:t>Proxy Server</w:t>
       </w:r>
+      <w:bookmarkEnd w:id="24"/>
     </w:p>
     <w:p>
       <w:pPr>
@@ -3786,7 +4252,7 @@
           <w:lang w:val="en-GB"/>
         </w:rPr>
       </w:pPr>
-      <w:bookmarkStart w:id="19" w:name="_Toc529785530"/>
+      <w:bookmarkStart w:id="25" w:name="_Toc529805100"/>
       <w:r>
         <w:rPr>
           <w:lang w:val="en-GB"/>
@@ -3794,7 +4260,7 @@
         <w:lastRenderedPageBreak/>
         <w:t>Forum Postings</w:t>
       </w:r>
-      <w:bookmarkEnd w:id="19"/>
+      <w:bookmarkEnd w:id="25"/>
     </w:p>
     <w:p>
       <w:pPr>
@@ -3805,11 +4271,11 @@
           <w:szCs w:val="24"/>
         </w:rPr>
       </w:pPr>
-      <w:bookmarkStart w:id="20" w:name="_Toc529785531"/>
+      <w:bookmarkStart w:id="26" w:name="_Toc529805101"/>
       <w:r>
         <w:t>Say Hello Forum My Entry:</w:t>
       </w:r>
-      <w:bookmarkEnd w:id="20"/>
+      <w:bookmarkEnd w:id="26"/>
     </w:p>
     <w:p>
       <w:pPr>
@@ -3893,11 +4359,11 @@
           <w:szCs w:val="24"/>
         </w:rPr>
       </w:pPr>
-      <w:bookmarkStart w:id="21" w:name="_Toc529785532"/>
+      <w:bookmarkStart w:id="27" w:name="_Toc529805102"/>
       <w:r>
         <w:t>Reply to Chris Williams Introduction:</w:t>
       </w:r>
-      <w:bookmarkEnd w:id="21"/>
+      <w:bookmarkEnd w:id="27"/>
     </w:p>
     <w:p>
       <w:pPr>
@@ -4120,7 +4586,7 @@
           <w:szCs w:val="22"/>
         </w:rPr>
       </w:pPr>
-      <w:bookmarkStart w:id="22" w:name="_Toc529785533"/>
+      <w:bookmarkStart w:id="28" w:name="_Toc529805103"/>
       <w:r>
         <w:t xml:space="preserve">Reply to </w:t>
       </w:r>
@@ -4147,7 +4613,7 @@
         </w:rPr>
         <w:t>Hi John,</w:t>
       </w:r>
-      <w:bookmarkEnd w:id="22"/>
+      <w:bookmarkEnd w:id="28"/>
     </w:p>
     <w:p>
       <w:pPr>
@@ -4190,14 +4656,14 @@
           <w:szCs w:val="22"/>
         </w:rPr>
       </w:pPr>
-      <w:bookmarkStart w:id="23" w:name="_Toc529785534"/>
+      <w:bookmarkStart w:id="29" w:name="_Toc529805104"/>
       <w:r>
         <w:rPr>
           <w:rStyle w:val="Heading3Char"/>
         </w:rPr>
         <w:t>General Homework Submissions:</w:t>
       </w:r>
-      <w:bookmarkEnd w:id="23"/>
+      <w:bookmarkEnd w:id="29"/>
       <w:r>
         <w:rPr>
           <w:spacing w:val="3"/>
@@ -4268,14 +4734,14 @@
           <w:rFonts w:eastAsia="Times New Roman"/>
         </w:rPr>
       </w:pPr>
-      <w:bookmarkStart w:id="24" w:name="_Toc529785535"/>
+      <w:bookmarkStart w:id="30" w:name="_Toc529805105"/>
       <w:r>
         <w:rPr>
           <w:shd w:val="clear" w:color="auto" w:fill="FFFFFF"/>
         </w:rPr>
         <w:t>Provide automated grading scripts for submissions double check</w:t>
       </w:r>
-      <w:bookmarkEnd w:id="24"/>
+      <w:bookmarkEnd w:id="30"/>
     </w:p>
     <w:p>
       <w:pPr>
@@ -4314,7 +4780,7 @@
           <w:shd w:val="clear" w:color="auto" w:fill="F2F8FC"/>
         </w:rPr>
       </w:pPr>
-      <w:bookmarkStart w:id="25" w:name="_Toc529785536"/>
+      <w:bookmarkStart w:id="31" w:name="_Toc529805106"/>
       <w:r>
         <w:rPr>
           <w:shd w:val="clear" w:color="auto" w:fill="F2F8FC"/>
@@ -4335,7 +4801,7 @@
         </w:rPr>
         <w:t>?</w:t>
       </w:r>
-      <w:bookmarkEnd w:id="25"/>
+      <w:bookmarkEnd w:id="31"/>
     </w:p>
     <w:p>
       <w:pPr>
@@ -4426,7 +4892,7 @@
           <w:shd w:val="clear" w:color="auto" w:fill="FFFFFF"/>
         </w:rPr>
       </w:pPr>
-      <w:bookmarkStart w:id="26" w:name="_Toc529785537"/>
+      <w:bookmarkStart w:id="32" w:name="_Toc529805107"/>
       <w:proofErr w:type="spellStart"/>
       <w:r>
         <w:rPr>
@@ -4456,7 +4922,7 @@
         </w:rPr>
         <w:t xml:space="preserve"> Use”</w:t>
       </w:r>
-      <w:bookmarkEnd w:id="26"/>
+      <w:bookmarkEnd w:id="32"/>
     </w:p>
     <w:p>
       <w:pPr>
@@ -4552,14 +5018,14 @@
           <w:sz w:val="24"/>
         </w:rPr>
       </w:pPr>
-      <w:bookmarkStart w:id="27" w:name="_Toc529785538"/>
+      <w:bookmarkStart w:id="33" w:name="_Toc529805108"/>
       <w:r>
         <w:rPr>
           <w:rFonts w:eastAsia="Times New Roman"/>
         </w:rPr>
         <w:t>Reply in Joke Server to “Maintaining State/Programming Form Question:”</w:t>
       </w:r>
-      <w:bookmarkEnd w:id="27"/>
+      <w:bookmarkEnd w:id="33"/>
     </w:p>
     <w:p>
       <w:pPr>
@@ -4720,14 +5186,14 @@
           <w:szCs w:val="22"/>
         </w:rPr>
       </w:pPr>
-      <w:bookmarkStart w:id="28" w:name="_Toc529785539"/>
+      <w:bookmarkStart w:id="34" w:name="_Toc529805109"/>
       <w:r>
         <w:rPr>
           <w:rStyle w:val="Heading3Char"/>
         </w:rPr>
         <w:t>Reply in Networks Lab to “Some other network tools to check out”</w:t>
       </w:r>
-      <w:bookmarkEnd w:id="28"/>
+      <w:bookmarkEnd w:id="34"/>
       <w:r>
         <w:rPr>
           <w:rStyle w:val="Heading3Char"/>
@@ -4920,7 +5386,7 @@
           <w:szCs w:val="22"/>
         </w:rPr>
       </w:pPr>
-      <w:bookmarkStart w:id="29" w:name="_Toc529785540"/>
+      <w:bookmarkStart w:id="35" w:name="_Toc529805110"/>
       <w:proofErr w:type="spellStart"/>
       <w:r>
         <w:rPr>
@@ -4935,7 +5401,7 @@
         </w:rPr>
         <w:t xml:space="preserve"> Joke Server Architecture</w:t>
       </w:r>
-      <w:bookmarkEnd w:id="29"/>
+      <w:bookmarkEnd w:id="35"/>
       <w:r>
         <w:rPr>
           <w:b/>
@@ -5751,7 +6217,7 @@
           <w:szCs w:val="24"/>
         </w:rPr>
       </w:pPr>
-      <w:bookmarkStart w:id="30" w:name="_Toc529785541"/>
+      <w:bookmarkStart w:id="36" w:name="_Toc529805111"/>
       <w:r>
         <w:t xml:space="preserve">General </w:t>
       </w:r>
@@ -5763,7 +6229,7 @@
       <w:r>
         <w:t>:</w:t>
       </w:r>
-      <w:bookmarkEnd w:id="30"/>
+      <w:bookmarkEnd w:id="36"/>
     </w:p>
     <w:p>
       <w:pPr>
@@ -6011,7 +6477,7 @@
           <w:shd w:val="clear" w:color="auto" w:fill="FFFFFF"/>
         </w:rPr>
       </w:pPr>
-      <w:bookmarkStart w:id="31" w:name="_Toc529785542"/>
+      <w:bookmarkStart w:id="37" w:name="_Toc529805112"/>
       <w:r>
         <w:rPr>
           <w:shd w:val="clear" w:color="auto" w:fill="FFFFFF"/>
@@ -6032,7 +6498,7 @@
         </w:rPr>
         <w:t xml:space="preserve"> - Reply</w:t>
       </w:r>
-      <w:bookmarkEnd w:id="31"/>
+      <w:bookmarkEnd w:id="37"/>
     </w:p>
     <w:p>
       <w:pPr>
@@ -11473,7 +11939,7 @@
 </file>
 
 <file path=customXml/itemProps1.xml><?xml version="1.0" encoding="utf-8"?>
-<ds:datastoreItem xmlns:ds="http://schemas.openxmlformats.org/officeDocument/2006/customXml" ds:itemID="{B3F89922-52D4-4384-9255-5358CA3CDD70}">
+<ds:datastoreItem xmlns:ds="http://schemas.openxmlformats.org/officeDocument/2006/customXml" ds:itemID="{2E90713D-B8EB-4DEE-BA96-4F5773767FCA}">
   <ds:schemaRefs>
     <ds:schemaRef ds:uri="http://schemas.openxmlformats.org/officeDocument/2006/bibliography"/>
   </ds:schemaRefs>

</xml_diff>